<commit_message>
redondant removed in bothWebSites_InternetSearch_AllBooks_BookCrossing_cleaned.csv + WebScrapper_booksAdd to integrate other books
</commit_message>
<xml_diff>
--- a/datasets/BookCrossingScrapped_AnalysisAndCleaning.docx
+++ b/datasets/BookCrossingScrapped_AnalysisAndCleaning.docx
@@ -2552,6 +2552,13 @@
           <w:lang w:val="en-US"/>
         </w:rPr>
       </w:pPr>
+    </w:p>
+    <w:p>
+      <w:pPr>
+        <w:rPr>
+          <w:lang w:val="en-US"/>
+        </w:rPr>
+      </w:pPr>
       <w:r>
         <w:rPr>
           <w:lang w:val="en-US"/>
@@ -4032,7 +4039,7 @@
         <w:rPr>
           <w:lang w:val="en-US"/>
         </w:rPr>
-        <w:t>Category and author genre</w:t>
+        <w:t>Duplicates</w:t>
       </w:r>
     </w:p>
     <w:p>
@@ -4053,15 +4060,150 @@
         <w:rPr>
           <w:lang w:val="en-US"/>
         </w:rPr>
-        <w:t>Selection of the most famous categories</w:t>
-      </w:r>
-    </w:p>
-    <w:p>
-      <w:pPr>
-        <w:rPr>
-          <w:lang w:val="en-US"/>
-        </w:rPr>
-      </w:pPr>
+        <w:t xml:space="preserve">Cleaning </w:t>
+      </w:r>
+    </w:p>
+    <w:p>
+      <w:pPr>
+        <w:rPr>
+          <w:lang w:val="en-US"/>
+        </w:rPr>
+      </w:pPr>
+    </w:p>
+    <w:p>
+      <w:pPr>
+        <w:rPr>
+          <w:lang w:val="en-US"/>
+        </w:rPr>
+      </w:pPr>
+      <w:r>
+        <w:rPr>
+          <w:b/>
+          <w:bCs/>
+          <w:i/>
+          <w:iCs/>
+          <w:color w:val="FF0000"/>
+          <w:lang w:val="en-US"/>
+        </w:rPr>
+        <w:t xml:space="preserve">Duplicates </w:t>
+      </w:r>
+      <w:r>
+        <w:rPr>
+          <w:b/>
+          <w:bCs/>
+          <w:i/>
+          <w:iCs/>
+          <w:color w:val="FF0000"/>
+          <w:lang w:val="en-US"/>
+        </w:rPr>
+        <w:t>have been removed</w:t>
+      </w:r>
+      <w:r>
+        <w:rPr>
+          <w:lang w:val="en-US"/>
+        </w:rPr>
+        <w:t>. Duplicates have been serached according to :</w:t>
+      </w:r>
+    </w:p>
+    <w:p>
+      <w:pPr>
+        <w:pStyle w:val="Paragraphedeliste"/>
+        <w:numPr>
+          <w:ilvl w:val="0"/>
+          <w:numId w:val="2"/>
+        </w:numPr>
+        <w:rPr>
+          <w:lang w:val="en-US"/>
+        </w:rPr>
+      </w:pPr>
+      <w:r>
+        <w:rPr>
+          <w:b/>
+          <w:bCs/>
+          <w:i/>
+          <w:iCs/>
+          <w:color w:val="FF0000"/>
+          <w:lang w:val="en-US"/>
+        </w:rPr>
+        <w:t>ISBN</w:t>
+      </w:r>
+      <w:r>
+        <w:rPr>
+          <w:color w:val="FF0000"/>
+          <w:lang w:val="en-US"/>
+        </w:rPr>
+        <w:t xml:space="preserve"> </w:t>
+      </w:r>
+      <w:r>
+        <w:rPr>
+          <w:lang w:val="en-US"/>
+        </w:rPr>
+        <w:t>comparison</w:t>
+      </w:r>
+    </w:p>
+    <w:p>
+      <w:pPr>
+        <w:rPr>
+          <w:lang w:val="en-US"/>
+        </w:rPr>
+      </w:pPr>
+    </w:p>
+    <w:p>
+      <w:pPr>
+        <w:rPr>
+          <w:i/>
+          <w:iCs/>
+          <w:lang w:val="en-US"/>
+        </w:rPr>
+      </w:pPr>
+      <w:r>
+        <w:rPr>
+          <w:i/>
+          <w:iCs/>
+          <w:lang w:val="en-US"/>
+        </w:rPr>
+        <w:t xml:space="preserve">Remark : </w:t>
+      </w:r>
+      <w:r>
+        <w:rPr>
+          <w:i/>
+          <w:iCs/>
+          <w:lang w:val="en-US"/>
+        </w:rPr>
+        <w:t>ISBN 13</w:t>
+      </w:r>
+      <w:r>
+        <w:rPr>
+          <w:i/>
+          <w:iCs/>
+          <w:lang w:val="en-US"/>
+        </w:rPr>
+        <w:t xml:space="preserve"> </w:t>
+      </w:r>
+      <w:r>
+        <w:rPr>
+          <w:i/>
+          <w:iCs/>
+          <w:lang w:val="en-US"/>
+        </w:rPr>
+        <w:t xml:space="preserve">values seem to be very often </w:t>
+      </w:r>
+      <w:r>
+        <w:rPr>
+          <w:i/>
+          <w:iCs/>
+          <w:lang w:val="en-US"/>
+        </w:rPr>
+        <w:t>9780000000000</w:t>
+      </w:r>
+      <w:r>
+        <w:rPr>
+          <w:i/>
+          <w:iCs/>
+          <w:lang w:val="en-US"/>
+        </w:rPr>
+        <w:t xml:space="preserve"> </w:t>
+      </w:r>
     </w:p>
     <w:p>
       <w:pPr>
@@ -4071,46 +4213,98 @@
           <w:numId w:val="1"/>
         </w:numPr>
         <w:rPr>
+          <w:i/>
+          <w:iCs/>
+          <w:lang w:val="en-US"/>
+        </w:rPr>
+      </w:pPr>
+      <w:r>
+        <w:rPr>
+          <w:i/>
+          <w:iCs/>
+          <w:lang w:val="en-US"/>
+        </w:rPr>
+        <w:t>Column corrupted, no used then !</w:t>
+      </w:r>
+    </w:p>
+    <w:p>
+      <w:pPr>
+        <w:rPr>
+          <w:highlight w:val="yellow"/>
+          <w:lang w:val="en-US"/>
+        </w:rPr>
+      </w:pPr>
+    </w:p>
+    <w:p>
+      <w:pPr>
+        <w:rPr>
+          <w:lang w:val="en-US"/>
+        </w:rPr>
+      </w:pPr>
+      <w:r>
+        <w:rPr>
+          <w:lang w:val="en-US"/>
+        </w:rPr>
+        <w:t xml:space="preserve">Then </w:t>
+      </w:r>
+      <w:r>
+        <w:rPr>
           <w:b/>
           <w:bCs/>
           <w:i/>
           <w:iCs/>
-          <w:lang w:val="en-US"/>
-        </w:rPr>
-      </w:pPr>
-      <w:r>
-        <w:rPr>
-          <w:lang w:val="en-US"/>
-        </w:rPr>
-        <w:t>Joined categories selected</w:t>
-      </w:r>
-      <w:r>
-        <w:rPr>
-          <w:lang w:val="en-US"/>
-        </w:rPr>
-        <w:t>, sa</w:t>
-      </w:r>
-      <w:r>
-        <w:rPr>
-          <w:lang w:val="en-US"/>
-        </w:rPr>
-        <w:t>ved in</w:t>
-      </w:r>
-      <w:r>
-        <w:rPr>
+          <w:color w:val="FF0000"/>
+          <w:lang w:val="en-US"/>
+        </w:rPr>
+        <w:t>title + author</w:t>
+      </w:r>
+      <w:r>
+        <w:rPr>
+          <w:color w:val="FF0000"/>
           <w:lang w:val="en-US"/>
         </w:rPr>
         <w:t xml:space="preserve"> </w:t>
       </w:r>
       <w:r>
+        <w:rPr>
+          <w:lang w:val="en-US"/>
+        </w:rPr>
+        <w:t>(exact comparison)</w:t>
+      </w:r>
+      <w:r>
+        <w:rPr>
+          <w:lang w:val="en-US"/>
+        </w:rPr>
+        <w:t xml:space="preserve"> have been compared. Duplicates have been :</w:t>
+      </w:r>
+    </w:p>
+    <w:p>
+      <w:pPr>
+        <w:pStyle w:val="Paragraphedeliste"/>
+        <w:numPr>
+          <w:ilvl w:val="0"/>
+          <w:numId w:val="2"/>
+        </w:numPr>
         <w:rPr>
           <w:b/>
           <w:bCs/>
           <w:i/>
           <w:iCs/>
-          <w:lang w:val="en-US"/>
-        </w:rPr>
-        <w:t>"</w:t>
+          <w:color w:val="FF0000"/>
+          <w:lang w:val="en-US"/>
+        </w:rPr>
+      </w:pPr>
+      <w:r>
+        <w:rPr>
+          <w:lang w:val="en-US"/>
+        </w:rPr>
+        <w:t xml:space="preserve">duplicates </w:t>
+      </w:r>
+      <w:r>
+        <w:rPr>
+          <w:lang w:val="en-US"/>
+        </w:rPr>
+        <w:t>saved in</w:t>
       </w:r>
       <w:r>
         <w:rPr>
@@ -4120,7 +4314,7 @@
           <w:iCs/>
           <w:lang w:val="en-US"/>
         </w:rPr>
-        <w:t>Sel_cat_autgenr.csv</w:t>
+        <w:t xml:space="preserve"> </w:t>
       </w:r>
       <w:r>
         <w:rPr>
@@ -4128,9 +4322,163 @@
           <w:bCs/>
           <w:i/>
           <w:iCs/>
+          <w:color w:val="FF0000"/>
           <w:lang w:val="en-US"/>
         </w:rPr>
         <w:t>"</w:t>
+      </w:r>
+      <w:r>
+        <w:rPr>
+          <w:b/>
+          <w:bCs/>
+          <w:i/>
+          <w:iCs/>
+          <w:color w:val="FF0000"/>
+          <w:lang w:val="en-US"/>
+        </w:rPr>
+        <w:t>Books_Duplicates.csv</w:t>
+      </w:r>
+      <w:r>
+        <w:rPr>
+          <w:b/>
+          <w:bCs/>
+          <w:i/>
+          <w:iCs/>
+          <w:color w:val="FF0000"/>
+          <w:lang w:val="en-US"/>
+        </w:rPr>
+        <w:t>"</w:t>
+      </w:r>
+    </w:p>
+    <w:p>
+      <w:pPr>
+        <w:pStyle w:val="Paragraphedeliste"/>
+        <w:numPr>
+          <w:ilvl w:val="0"/>
+          <w:numId w:val="2"/>
+        </w:numPr>
+        <w:rPr>
+          <w:lang w:val="en-US"/>
+        </w:rPr>
+      </w:pPr>
+      <w:r>
+        <w:rPr>
+          <w:b/>
+          <w:bCs/>
+          <w:i/>
+          <w:iCs/>
+          <w:color w:val="FF0000"/>
+          <w:lang w:val="en-US"/>
+        </w:rPr>
+        <w:t xml:space="preserve">removed from </w:t>
+      </w:r>
+      <w:r>
+        <w:rPr>
+          <w:b/>
+          <w:bCs/>
+          <w:i/>
+          <w:iCs/>
+          <w:color w:val="FF0000"/>
+          <w:lang w:val="en-US"/>
+        </w:rPr>
+        <w:t>"bothWebSites_InternetSearch_AllBooks_BookCrossing_cleaned.csv"</w:t>
+      </w:r>
+    </w:p>
+    <w:p>
+      <w:pPr>
+        <w:rPr>
+          <w:lang w:val="en-US"/>
+        </w:rPr>
+      </w:pPr>
+    </w:p>
+    <w:p>
+      <w:pPr>
+        <w:rPr>
+          <w:lang w:val="en-US"/>
+        </w:rPr>
+      </w:pPr>
+      <w:r>
+        <w:rPr>
+          <w:lang w:val="en-US"/>
+        </w:rPr>
+        <w:br w:type="page"/>
+      </w:r>
+    </w:p>
+    <w:p>
+      <w:pPr>
+        <w:rPr>
+          <w:lang w:val="en-US"/>
+        </w:rPr>
+      </w:pPr>
+    </w:p>
+    <w:p>
+      <w:pPr>
+        <w:pStyle w:val="Titre1"/>
+        <w:rPr>
+          <w:lang w:val="en-US"/>
+        </w:rPr>
+      </w:pPr>
+      <w:r>
+        <w:rPr>
+          <w:lang w:val="en-US"/>
+        </w:rPr>
+        <w:t>Category and author genre</w:t>
+      </w:r>
+    </w:p>
+    <w:p>
+      <w:pPr>
+        <w:rPr>
+          <w:lang w:val="en-US"/>
+        </w:rPr>
+      </w:pPr>
+    </w:p>
+    <w:p>
+      <w:pPr>
+        <w:pStyle w:val="Titre2"/>
+        <w:rPr>
+          <w:lang w:val="en-US"/>
+        </w:rPr>
+      </w:pPr>
+      <w:r>
+        <w:rPr>
+          <w:lang w:val="en-US"/>
+        </w:rPr>
+        <w:t>Selection of the most famous categories</w:t>
+      </w:r>
+    </w:p>
+    <w:p>
+      <w:pPr>
+        <w:rPr>
+          <w:lang w:val="en-US"/>
+        </w:rPr>
+      </w:pPr>
+    </w:p>
+    <w:p>
+      <w:pPr>
+        <w:pStyle w:val="Paragraphedeliste"/>
+        <w:numPr>
+          <w:ilvl w:val="0"/>
+          <w:numId w:val="1"/>
+        </w:numPr>
+        <w:rPr>
+          <w:b/>
+          <w:bCs/>
+          <w:i/>
+          <w:iCs/>
+          <w:lang w:val="en-US"/>
+        </w:rPr>
+      </w:pPr>
+      <w:r>
+        <w:rPr>
+          <w:lang w:val="en-US"/>
+        </w:rPr>
+        <w:t xml:space="preserve">Joined categories </w:t>
+      </w:r>
+      <w:r>
+        <w:rPr>
+          <w:lang w:val="en-US"/>
+        </w:rPr>
+        <w:t xml:space="preserve">of </w:t>
       </w:r>
     </w:p>
     <w:p>
@@ -4141,6 +4489,124 @@
           <w:numId w:val="1"/>
         </w:numPr>
         <w:rPr>
+          <w:b/>
+          <w:bCs/>
+          <w:i/>
+          <w:iCs/>
+          <w:lang w:val="en-US"/>
+        </w:rPr>
+      </w:pPr>
+      <w:r>
+        <w:rPr>
+          <w:lang w:val="en-US"/>
+        </w:rPr>
+        <w:t>"Books_Duplicates.csv"</w:t>
+      </w:r>
+    </w:p>
+    <w:p>
+      <w:pPr>
+        <w:pStyle w:val="Paragraphedeliste"/>
+        <w:numPr>
+          <w:ilvl w:val="1"/>
+          <w:numId w:val="1"/>
+        </w:numPr>
+        <w:rPr>
+          <w:b/>
+          <w:bCs/>
+          <w:i/>
+          <w:iCs/>
+          <w:lang w:val="en-US"/>
+        </w:rPr>
+      </w:pPr>
+      <w:r>
+        <w:rPr>
+          <w:lang w:val="en-US"/>
+        </w:rPr>
+        <w:t>+</w:t>
+      </w:r>
+      <w:r>
+        <w:rPr>
+          <w:lang w:val="en-US"/>
+        </w:rPr>
+        <w:t xml:space="preserve"> </w:t>
+      </w:r>
+      <w:r>
+        <w:rPr>
+          <w:lang w:val="en-US"/>
+        </w:rPr>
+        <w:t>"bothWebSites_InternetSearch_AllBooks_BookCrossing_cleaned.csv"</w:t>
+      </w:r>
+      <w:r>
+        <w:rPr>
+          <w:lang w:val="en-US"/>
+        </w:rPr>
+        <w:t xml:space="preserve"> </w:t>
+      </w:r>
+      <w:r>
+        <w:rPr>
+          <w:lang w:val="en-US"/>
+        </w:rPr>
+        <w:t>selected</w:t>
+      </w:r>
+      <w:r>
+        <w:rPr>
+          <w:lang w:val="en-US"/>
+        </w:rPr>
+        <w:t xml:space="preserve">, </w:t>
+      </w:r>
+    </w:p>
+    <w:p>
+      <w:pPr>
+        <w:pStyle w:val="Paragraphedeliste"/>
+        <w:numPr>
+          <w:ilvl w:val="2"/>
+          <w:numId w:val="1"/>
+        </w:numPr>
+        <w:rPr>
+          <w:b/>
+          <w:bCs/>
+          <w:i/>
+          <w:iCs/>
+          <w:lang w:val="en-US"/>
+        </w:rPr>
+      </w:pPr>
+      <w:r>
+        <w:rPr>
+          <w:lang w:val="en-US"/>
+        </w:rPr>
+        <w:t>sa</w:t>
+      </w:r>
+      <w:r>
+        <w:rPr>
+          <w:lang w:val="en-US"/>
+        </w:rPr>
+        <w:t>ved in</w:t>
+      </w:r>
+      <w:r>
+        <w:rPr>
+          <w:lang w:val="en-US"/>
+        </w:rPr>
+        <w:t xml:space="preserve"> </w:t>
+      </w:r>
+      <w:r>
+        <w:rPr>
+          <w:b/>
+          <w:bCs/>
+          <w:i/>
+          <w:iCs/>
+          <w:lang w:val="en-US"/>
+        </w:rPr>
+        <w:t>"Sel_cat_autgenr.csv"</w:t>
+      </w:r>
+    </w:p>
+    <w:p>
+      <w:pPr>
+        <w:pStyle w:val="Paragraphedeliste"/>
+        <w:numPr>
+          <w:ilvl w:val="3"/>
+          <w:numId w:val="1"/>
+        </w:numPr>
+        <w:rPr>
           <w:u w:val="single"/>
         </w:rPr>
       </w:pPr>
@@ -4159,6 +4625,15 @@
         </w:rPr>
         <w:t>_cat</w:t>
       </w:r>
+    </w:p>
+    <w:p>
+      <w:pPr>
+        <w:pStyle w:val="Paragraphedeliste"/>
+        <w:ind w:left="1440"/>
+        <w:rPr>
+          <w:u w:val="single"/>
+        </w:rPr>
+      </w:pPr>
     </w:p>
     <w:p>
       <w:pPr>
@@ -4181,43 +4656,7 @@
         <w:rPr>
           <w:lang w:val="en-US"/>
         </w:rPr>
-        <w:t xml:space="preserve">NOT </w:t>
-      </w:r>
-      <w:r>
-        <w:rPr>
-          <w:lang w:val="en-US"/>
-        </w:rPr>
-        <w:t xml:space="preserve">selected, saved in </w:t>
-      </w:r>
-      <w:r>
-        <w:rPr>
-          <w:b/>
-          <w:bCs/>
-          <w:i/>
-          <w:iCs/>
-          <w:lang w:val="en-US"/>
-        </w:rPr>
-        <w:t>"</w:t>
-      </w:r>
-      <w:r>
-        <w:rPr>
-          <w:b/>
-          <w:bCs/>
-          <w:i/>
-          <w:iCs/>
-          <w:lang w:val="en-US"/>
-        </w:rPr>
-        <w:t>Other_cat_autgenr.csv</w:t>
-      </w:r>
-      <w:r>
-        <w:rPr>
-          <w:b/>
-          <w:bCs/>
-          <w:i/>
-          <w:iCs/>
-          <w:lang w:val="en-US"/>
-        </w:rPr>
-        <w:t>"</w:t>
+        <w:t xml:space="preserve">of </w:t>
       </w:r>
     </w:p>
     <w:p>
@@ -4228,6 +4667,94 @@
           <w:numId w:val="1"/>
         </w:numPr>
         <w:rPr>
+          <w:lang w:val="en-US"/>
+        </w:rPr>
+      </w:pPr>
+      <w:r>
+        <w:rPr>
+          <w:lang w:val="en-US"/>
+        </w:rPr>
+        <w:t>"Books_Duplicates.csv"</w:t>
+      </w:r>
+    </w:p>
+    <w:p>
+      <w:pPr>
+        <w:pStyle w:val="Paragraphedeliste"/>
+        <w:numPr>
+          <w:ilvl w:val="1"/>
+          <w:numId w:val="1"/>
+        </w:numPr>
+        <w:rPr>
+          <w:lang w:val="en-US"/>
+        </w:rPr>
+      </w:pPr>
+      <w:r>
+        <w:rPr>
+          <w:lang w:val="en-US"/>
+        </w:rPr>
+        <w:t>+</w:t>
+      </w:r>
+      <w:r>
+        <w:rPr>
+          <w:lang w:val="en-US"/>
+        </w:rPr>
+        <w:t xml:space="preserve"> "bothWebSites_InternetSearch_AllBooks_BookCrossing_cleaned.csv"</w:t>
+      </w:r>
+      <w:r>
+        <w:rPr>
+          <w:lang w:val="en-US"/>
+        </w:rPr>
+        <w:t xml:space="preserve"> </w:t>
+      </w:r>
+      <w:r>
+        <w:rPr>
+          <w:lang w:val="en-US"/>
+        </w:rPr>
+        <w:t xml:space="preserve">NOT </w:t>
+      </w:r>
+      <w:r>
+        <w:rPr>
+          <w:lang w:val="en-US"/>
+        </w:rPr>
+        <w:t xml:space="preserve">selected, </w:t>
+      </w:r>
+    </w:p>
+    <w:p>
+      <w:pPr>
+        <w:pStyle w:val="Paragraphedeliste"/>
+        <w:numPr>
+          <w:ilvl w:val="2"/>
+          <w:numId w:val="1"/>
+        </w:numPr>
+        <w:rPr>
+          <w:lang w:val="en-US"/>
+        </w:rPr>
+      </w:pPr>
+      <w:r>
+        <w:rPr>
+          <w:lang w:val="en-US"/>
+        </w:rPr>
+        <w:t xml:space="preserve">saved in </w:t>
+      </w:r>
+      <w:r>
+        <w:rPr>
+          <w:b/>
+          <w:bCs/>
+          <w:i/>
+          <w:iCs/>
+          <w:lang w:val="en-US"/>
+        </w:rPr>
+        <w:t>"Other_cat_autgenr.csv"</w:t>
+      </w:r>
+    </w:p>
+    <w:p>
+      <w:pPr>
+        <w:pStyle w:val="Paragraphedeliste"/>
+        <w:numPr>
+          <w:ilvl w:val="3"/>
+          <w:numId w:val="1"/>
+        </w:numPr>
+        <w:rPr>
           <w:u w:val="single"/>
         </w:rPr>
       </w:pPr>
@@ -4251,24 +4778,103 @@
     <w:p>
       <w:pPr>
         <w:rPr>
-          <w:lang w:val="en-US"/>
-        </w:rPr>
-      </w:pPr>
-      <w:r>
-        <w:rPr>
-          <w:lang w:val="en-US"/>
-        </w:rPr>
-        <w:t>Both have been joined, and the number of each categories are:</w:t>
-      </w:r>
-    </w:p>
-    <w:p>
-      <w:pPr>
-        <w:rPr>
-          <w:lang w:val="en-US"/>
-        </w:rPr>
-      </w:pPr>
-      <w:r>
-        <w:rPr>
+          <w:u w:val="single"/>
+          <w:lang w:val="en-US"/>
+        </w:rPr>
+      </w:pPr>
+      <w:r>
+        <w:rPr>
+          <w:u w:val="single"/>
+          <w:lang w:val="en-US"/>
+        </w:rPr>
+        <w:t xml:space="preserve">Joined categories of </w:t>
+      </w:r>
+    </w:p>
+    <w:p>
+      <w:pPr>
+        <w:pStyle w:val="Paragraphedeliste"/>
+        <w:numPr>
+          <w:ilvl w:val="0"/>
+          <w:numId w:val="2"/>
+        </w:numPr>
+        <w:rPr>
+          <w:lang w:val="en-US"/>
+        </w:rPr>
+      </w:pPr>
+      <w:r>
+        <w:rPr>
+          <w:u w:val="single"/>
+          <w:lang w:val="en-US"/>
+        </w:rPr>
+        <w:t>"Books_Duplicates.csv"</w:t>
+      </w:r>
+      <w:r>
+        <w:rPr>
+          <w:u w:val="single"/>
+          <w:lang w:val="en-US"/>
+        </w:rPr>
+        <w:t xml:space="preserve"> </w:t>
+      </w:r>
+    </w:p>
+    <w:p>
+      <w:pPr>
+        <w:pStyle w:val="Paragraphedeliste"/>
+        <w:numPr>
+          <w:ilvl w:val="0"/>
+          <w:numId w:val="2"/>
+        </w:numPr>
+        <w:rPr>
+          <w:lang w:val="en-US"/>
+        </w:rPr>
+      </w:pPr>
+      <w:r>
+        <w:rPr>
+          <w:lang w:val="en-US"/>
+        </w:rPr>
+        <w:t>+</w:t>
+      </w:r>
+      <w:r>
+        <w:rPr>
+          <w:lang w:val="en-US"/>
+        </w:rPr>
+        <w:t xml:space="preserve"> </w:t>
+      </w:r>
+      <w:r>
+        <w:rPr>
+          <w:u w:val="single"/>
+          <w:lang w:val="en-US"/>
+        </w:rPr>
+        <w:t>"bothWebSites_InternetSearch_AllBooks_BookCrossing_cleaned.csv"</w:t>
+      </w:r>
+      <w:r>
+        <w:rPr>
+          <w:lang w:val="en-US"/>
+        </w:rPr>
+        <w:t xml:space="preserve">, </w:t>
+      </w:r>
+    </w:p>
+    <w:p>
+      <w:pPr>
+        <w:rPr>
+          <w:lang w:val="en-US"/>
+        </w:rPr>
+      </w:pPr>
+      <w:r>
+        <w:rPr>
+          <w:lang w:val="en-US"/>
+        </w:rPr>
+        <w:t>and the number of each categories are:</w:t>
+      </w:r>
+    </w:p>
+    <w:p>
+      <w:pPr>
+        <w:rPr>
+          <w:lang w:val="en-US"/>
+        </w:rPr>
+      </w:pPr>
+      <w:r>
+        <w:rPr>
+          <w:noProof/>
           <w:lang w:val="en-US"/>
         </w:rPr>
         <w:drawing>
@@ -4349,6 +4955,7 @@
       </w:pPr>
       <w:r>
         <w:rPr>
+          <w:noProof/>
           <w:lang w:val="en-US"/>
         </w:rPr>
         <w:lastRenderedPageBreak/>
@@ -4395,24 +5002,17 @@
           <w:lang w:val="en-US"/>
         </w:rPr>
       </w:pPr>
-      <w:r>
-        <w:rPr>
-          <w:lang w:val="en-US"/>
-        </w:rPr>
-        <w:br w:type="page"/>
-      </w:r>
-    </w:p>
-    <w:p>
-      <w:pPr>
-        <w:rPr>
-          <w:lang w:val="en-US"/>
-        </w:rPr>
-      </w:pPr>
-      <w:r>
-        <w:rPr>
-          <w:lang w:val="en-US"/>
-        </w:rPr>
-        <w:lastRenderedPageBreak/>
+    </w:p>
+    <w:p>
+      <w:pPr>
+        <w:rPr>
+          <w:lang w:val="en-US"/>
+        </w:rPr>
+      </w:pPr>
+      <w:r>
+        <w:rPr>
+          <w:lang w:val="en-US"/>
+        </w:rPr>
         <w:t xml:space="preserve">I </w:t>
       </w:r>
       <w:r>
@@ -4462,6 +5062,7 @@
       </w:pPr>
       <w:r>
         <w:rPr>
+          <w:noProof/>
           <w:lang w:val="en-US"/>
         </w:rPr>
         <w:drawing>
@@ -4584,8 +5185,10 @@
       </w:pPr>
       <w:r>
         <w:rPr>
-          <w:lang w:val="en-US"/>
-        </w:rPr>
+          <w:noProof/>
+          <w:lang w:val="en-US"/>
+        </w:rPr>
+        <w:lastRenderedPageBreak/>
         <w:drawing>
           <wp:inline distT="0" distB="0" distL="0" distR="0" wp14:anchorId="50EA074D" wp14:editId="3D26EBAA">
             <wp:extent cx="4058216" cy="2686425"/>
@@ -4629,12 +5232,6 @@
           <w:lang w:val="en-US"/>
         </w:rPr>
       </w:pPr>
-      <w:r>
-        <w:rPr>
-          <w:lang w:val="en-US"/>
-        </w:rPr>
-        <w:br w:type="page"/>
-      </w:r>
     </w:p>
     <w:p>
       <w:pPr>
@@ -4646,9 +5243,27 @@
     <w:p>
       <w:pPr>
         <w:pStyle w:val="Titre2"/>
-      </w:pPr>
-      <w:r>
-        <w:t>Creation of train data set</w:t>
+        <w:rPr>
+          <w:lang w:val="en-US"/>
+        </w:rPr>
+      </w:pPr>
+      <w:r>
+        <w:rPr>
+          <w:lang w:val="en-US"/>
+        </w:rPr>
+        <w:t>C</w:t>
+      </w:r>
+      <w:r>
+        <w:rPr>
+          <w:lang w:val="en-US"/>
+        </w:rPr>
+        <w:t>leaning an C</w:t>
+      </w:r>
+      <w:r>
+        <w:rPr>
+          <w:lang w:val="en-US"/>
+        </w:rPr>
+        <w:t>reation of train data set</w:t>
       </w:r>
     </w:p>
     <w:p>
@@ -4745,14 +5360,7 @@
           <w:color w:val="808080" w:themeColor="background1" w:themeShade="80"/>
           <w:lang w:val="en-US"/>
         </w:rPr>
-        <w:t xml:space="preserve">and </w:t>
-      </w:r>
-      <w:r>
-        <w:rPr>
-          <w:color w:val="808080" w:themeColor="background1" w:themeShade="80"/>
-          <w:lang w:val="en-US"/>
-        </w:rPr>
-        <w:t xml:space="preserve"> gensim.downloader.load('word2vec-google-news-300')</w:t>
+        <w:t>and  gensim.downloader.load('word2vec-google-news-300')</w:t>
       </w:r>
     </w:p>
     <w:p>
@@ -4847,7 +5455,20 @@
         <w:rPr>
           <w:lang w:val="en-US"/>
         </w:rPr>
-        <w:t>:</w:t>
+        <w:t xml:space="preserve"> </w:t>
+      </w:r>
+      <w:r>
+        <w:rPr>
+          <w:u w:val="single"/>
+          <w:lang w:val="en-US"/>
+        </w:rPr>
+        <w:t>of "Books_Duplicates.csv"and "bothWebSites_InternetSearch_AllBooks_BookCrossing_cleaned.csv"</w:t>
+      </w:r>
+      <w:r>
+        <w:rPr>
+          <w:lang w:val="en-US"/>
+        </w:rPr>
+        <w:t xml:space="preserve"> :</w:t>
       </w:r>
     </w:p>
     <w:p>
@@ -4950,54 +5571,26 @@
     <w:p>
       <w:pPr>
         <w:rPr>
-          <w:u w:val="single"/>
-          <w:lang w:val="en-US"/>
-        </w:rPr>
-      </w:pPr>
-      <w:r>
-        <w:rPr>
-          <w:lang w:val="en-US"/>
-        </w:rPr>
-        <w:t>I use</w:t>
-      </w:r>
-      <w:r>
-        <w:rPr>
-          <w:lang w:val="en-US"/>
-        </w:rPr>
-        <w:t>d</w:t>
-      </w:r>
-      <w:r>
-        <w:rPr>
-          <w:lang w:val="en-US"/>
-        </w:rPr>
-        <w:t xml:space="preserve"> the last version of </w:t>
-      </w:r>
-      <w:r>
-        <w:rPr>
-          <w:u w:val="single"/>
-          <w:lang w:val="en-US"/>
-        </w:rPr>
-        <w:t>Word2Vec</w:t>
-      </w:r>
-      <w:r>
-        <w:rPr>
-          <w:lang w:val="en-US"/>
-        </w:rPr>
-        <w:t xml:space="preserve"> inside </w:t>
-      </w:r>
-      <w:r>
-        <w:rPr>
-          <w:u w:val="single"/>
-          <w:lang w:val="en-US"/>
-        </w:rPr>
-        <w:t>gensim.models</w:t>
-      </w:r>
-      <w:r>
-        <w:rPr>
-          <w:u w:val="single"/>
-          <w:lang w:val="en-US"/>
-        </w:rPr>
-        <w:t xml:space="preserve"> :</w:t>
+          <w:lang w:val="en-US"/>
+        </w:rPr>
+      </w:pPr>
+      <w:r>
+        <w:rPr>
+          <w:lang w:val="en-US"/>
+        </w:rPr>
+        <w:t xml:space="preserve">Cleaning of </w:t>
+      </w:r>
+      <w:r>
+        <w:rPr>
+          <w:lang w:val="en-US"/>
+        </w:rPr>
+        <w:t>"book_description"</w:t>
+      </w:r>
+      <w:r>
+        <w:rPr>
+          <w:lang w:val="en-US"/>
+        </w:rPr>
+        <w:t xml:space="preserve"> column by remowing </w:t>
       </w:r>
     </w:p>
     <w:p>
@@ -5008,14 +5601,24 @@
           <w:numId w:val="3"/>
         </w:numPr>
         <w:rPr>
-          <w:lang w:val="en-US"/>
-        </w:rPr>
-      </w:pPr>
-      <w:r>
-        <w:rPr>
-          <w:lang w:val="en-US"/>
-        </w:rPr>
-        <w:t>construction of vocabulary</w:t>
+          <w:b/>
+          <w:bCs/>
+          <w:i/>
+          <w:iCs/>
+          <w:color w:val="FF0000"/>
+          <w:lang w:val="en-US"/>
+        </w:rPr>
+      </w:pPr>
+      <w:r>
+        <w:rPr>
+          <w:b/>
+          <w:bCs/>
+          <w:i/>
+          <w:iCs/>
+          <w:color w:val="FF0000"/>
+          <w:lang w:val="en-US"/>
+        </w:rPr>
+        <w:t>stopwords</w:t>
       </w:r>
     </w:p>
     <w:p>
@@ -5026,6 +5629,141 @@
           <w:numId w:val="3"/>
         </w:numPr>
         <w:rPr>
+          <w:b/>
+          <w:bCs/>
+          <w:i/>
+          <w:iCs/>
+          <w:color w:val="FF0000"/>
+          <w:lang w:val="en-US"/>
+        </w:rPr>
+      </w:pPr>
+      <w:r>
+        <w:rPr>
+          <w:b/>
+          <w:bCs/>
+          <w:i/>
+          <w:iCs/>
+          <w:color w:val="FF0000"/>
+          <w:lang w:val="en-US"/>
+        </w:rPr>
+        <w:t xml:space="preserve">words of length &lt; 2 </w:t>
+      </w:r>
+    </w:p>
+    <w:p>
+      <w:pPr>
+        <w:pStyle w:val="Paragraphedeliste"/>
+        <w:numPr>
+          <w:ilvl w:val="0"/>
+          <w:numId w:val="3"/>
+        </w:numPr>
+        <w:rPr>
+          <w:b/>
+          <w:bCs/>
+          <w:i/>
+          <w:iCs/>
+          <w:color w:val="FF0000"/>
+          <w:lang w:val="en-US"/>
+        </w:rPr>
+      </w:pPr>
+      <w:r>
+        <w:rPr>
+          <w:b/>
+          <w:bCs/>
+          <w:i/>
+          <w:iCs/>
+          <w:color w:val="FF0000"/>
+          <w:lang w:val="en-US"/>
+        </w:rPr>
+        <w:t>'...'</w:t>
+      </w:r>
+    </w:p>
+    <w:p>
+      <w:pPr>
+        <w:rPr>
+          <w:lang w:val="en-US"/>
+        </w:rPr>
+      </w:pPr>
+    </w:p>
+    <w:p>
+      <w:pPr>
+        <w:rPr>
+          <w:u w:val="single"/>
+          <w:lang w:val="en-US"/>
+        </w:rPr>
+      </w:pPr>
+      <w:r>
+        <w:rPr>
+          <w:lang w:val="en-US"/>
+        </w:rPr>
+        <w:lastRenderedPageBreak/>
+        <w:t>I use</w:t>
+      </w:r>
+      <w:r>
+        <w:rPr>
+          <w:lang w:val="en-US"/>
+        </w:rPr>
+        <w:t>d</w:t>
+      </w:r>
+      <w:r>
+        <w:rPr>
+          <w:lang w:val="en-US"/>
+        </w:rPr>
+        <w:t xml:space="preserve"> the last version of </w:t>
+      </w:r>
+      <w:r>
+        <w:rPr>
+          <w:u w:val="single"/>
+          <w:lang w:val="en-US"/>
+        </w:rPr>
+        <w:t>Word2Vec</w:t>
+      </w:r>
+      <w:r>
+        <w:rPr>
+          <w:lang w:val="en-US"/>
+        </w:rPr>
+        <w:t xml:space="preserve"> inside </w:t>
+      </w:r>
+      <w:r>
+        <w:rPr>
+          <w:u w:val="single"/>
+          <w:lang w:val="en-US"/>
+        </w:rPr>
+        <w:t>gensim.models</w:t>
+      </w:r>
+      <w:r>
+        <w:rPr>
+          <w:u w:val="single"/>
+          <w:lang w:val="en-US"/>
+        </w:rPr>
+        <w:t xml:space="preserve"> :</w:t>
+      </w:r>
+    </w:p>
+    <w:p>
+      <w:pPr>
+        <w:pStyle w:val="Paragraphedeliste"/>
+        <w:numPr>
+          <w:ilvl w:val="0"/>
+          <w:numId w:val="3"/>
+        </w:numPr>
+        <w:rPr>
+          <w:lang w:val="en-US"/>
+        </w:rPr>
+      </w:pPr>
+      <w:r>
+        <w:rPr>
+          <w:lang w:val="en-US"/>
+        </w:rPr>
+        <w:t>construction of vocabulary</w:t>
+      </w:r>
+    </w:p>
+    <w:p>
+      <w:pPr>
+        <w:pStyle w:val="Paragraphedeliste"/>
+        <w:numPr>
+          <w:ilvl w:val="0"/>
+          <w:numId w:val="3"/>
+        </w:numPr>
+        <w:rPr>
           <w:lang w:val="en-US"/>
         </w:rPr>
       </w:pPr>
@@ -5269,7 +6007,92 @@
           <w:color w:val="FF0000"/>
           <w:lang w:val="en-US"/>
         </w:rPr>
-        <w:t>updapted the Category and author_genre column thanks to those previous link</w:t>
+        <w:t>updapted the Category and author_genre column</w:t>
+      </w:r>
+      <w:r>
+        <w:rPr>
+          <w:b/>
+          <w:bCs/>
+          <w:i/>
+          <w:iCs/>
+          <w:color w:val="FF0000"/>
+          <w:lang w:val="en-US"/>
+        </w:rPr>
+        <w:t>s</w:t>
+      </w:r>
+      <w:r>
+        <w:rPr>
+          <w:b/>
+          <w:bCs/>
+          <w:i/>
+          <w:iCs/>
+          <w:color w:val="FF0000"/>
+          <w:lang w:val="en-US"/>
+        </w:rPr>
+        <w:t xml:space="preserve"> </w:t>
+      </w:r>
+      <w:r>
+        <w:rPr>
+          <w:b/>
+          <w:bCs/>
+          <w:i/>
+          <w:iCs/>
+          <w:color w:val="FF0000"/>
+          <w:lang w:val="en-US"/>
+        </w:rPr>
+        <w:t xml:space="preserve">of </w:t>
+      </w:r>
+      <w:r>
+        <w:rPr>
+          <w:u w:val="single"/>
+          <w:lang w:val="en-US"/>
+        </w:rPr>
+        <w:t>"bothWebSites_InternetSearch_AllBooks_BookCrossing_cleaned.csv"</w:t>
+      </w:r>
+      <w:r>
+        <w:rPr>
+          <w:lang w:val="en-US"/>
+        </w:rPr>
+        <w:t xml:space="preserve"> </w:t>
+      </w:r>
+      <w:r>
+        <w:rPr>
+          <w:lang w:val="en-US"/>
+        </w:rPr>
+        <w:t xml:space="preserve">ONLY </w:t>
+      </w:r>
+      <w:r>
+        <w:rPr>
+          <w:b/>
+          <w:bCs/>
+          <w:i/>
+          <w:iCs/>
+          <w:color w:val="FF0000"/>
+          <w:lang w:val="en-US"/>
+        </w:rPr>
+        <w:t xml:space="preserve">thanks to those previous </w:t>
+      </w:r>
+      <w:r>
+        <w:rPr>
+          <w:b/>
+          <w:bCs/>
+          <w:i/>
+          <w:iCs/>
+          <w:color w:val="FF0000"/>
+          <w:lang w:val="en-US"/>
+        </w:rPr>
+        <w:t xml:space="preserve">w2v </w:t>
+      </w:r>
+      <w:r>
+        <w:rPr>
+          <w:b/>
+          <w:bCs/>
+          <w:i/>
+          <w:iCs/>
+          <w:color w:val="FF0000"/>
+          <w:lang w:val="en-US"/>
+        </w:rPr>
+        <w:t>link</w:t>
       </w:r>
       <w:r>
         <w:rPr>
@@ -5308,26 +6131,6 @@
     </w:p>
     <w:p>
       <w:pPr>
-        <w:rPr>
-          <w:lang w:val="en-US"/>
-        </w:rPr>
-      </w:pPr>
-    </w:p>
-    <w:p>
-      <w:pPr>
-        <w:rPr>
-          <w:lang w:val="en-US"/>
-        </w:rPr>
-      </w:pPr>
-      <w:r>
-        <w:rPr>
-          <w:lang w:val="en-US"/>
-        </w:rPr>
-        <w:br w:type="page"/>
-      </w:r>
-    </w:p>
-    <w:p>
-      <w:pPr>
         <w:pStyle w:val="Titre1"/>
         <w:rPr>
           <w:lang w:val="en-US"/>
@@ -5337,14 +6140,7 @@
         <w:rPr>
           <w:lang w:val="en-US"/>
         </w:rPr>
-        <w:lastRenderedPageBreak/>
-        <w:t xml:space="preserve">Category_other and </w:t>
-      </w:r>
-      <w:r>
-        <w:rPr>
-          <w:lang w:val="en-US"/>
-        </w:rPr>
-        <w:t xml:space="preserve">Category_other </w:t>
+        <w:t xml:space="preserve">Category_other and Category_other </w:t>
       </w:r>
     </w:p>
     <w:p>
@@ -5389,19 +6185,7 @@
         <w:rPr>
           <w:lang w:val="en-US"/>
         </w:rPr>
-        <w:t xml:space="preserve">There are </w:t>
-      </w:r>
-      <w:r>
-        <w:rPr>
-          <w:lang w:val="en-US"/>
-        </w:rPr>
-        <w:t>38</w:t>
-      </w:r>
-      <w:r>
-        <w:rPr>
-          <w:lang w:val="en-US"/>
-        </w:rPr>
-        <w:t xml:space="preserve"> unique values inside </w:t>
+        <w:t xml:space="preserve">There are 38 unique values inside </w:t>
       </w:r>
       <w:r>
         <w:rPr>
@@ -5467,116 +6251,6 @@
         </w:rPr>
         <w:br w:type="page"/>
       </w:r>
-    </w:p>
-    <w:p>
-      <w:pPr>
-        <w:rPr>
-          <w:lang w:val="en-US"/>
-        </w:rPr>
-      </w:pPr>
-    </w:p>
-    <w:p>
-      <w:pPr>
-        <w:pStyle w:val="Titre1"/>
-        <w:rPr>
-          <w:lang w:val="en-US"/>
-        </w:rPr>
-      </w:pPr>
-      <w:r>
-        <w:rPr>
-          <w:lang w:val="en-US"/>
-        </w:rPr>
-        <w:t>Duplicates</w:t>
-      </w:r>
-    </w:p>
-    <w:p>
-      <w:pPr>
-        <w:rPr>
-          <w:lang w:val="en-US"/>
-        </w:rPr>
-      </w:pPr>
-    </w:p>
-    <w:p>
-      <w:pPr>
-        <w:rPr>
-          <w:highlight w:val="yellow"/>
-          <w:lang w:val="en-US"/>
-        </w:rPr>
-      </w:pPr>
-      <w:r>
-        <w:rPr>
-          <w:highlight w:val="yellow"/>
-          <w:lang w:val="en-US"/>
-        </w:rPr>
-        <w:t>Asif :</w:t>
-      </w:r>
-    </w:p>
-    <w:p>
-      <w:pPr>
-        <w:pStyle w:val="Paragraphedeliste"/>
-        <w:numPr>
-          <w:ilvl w:val="0"/>
-          <w:numId w:val="2"/>
-        </w:numPr>
-        <w:rPr>
-          <w:highlight w:val="yellow"/>
-          <w:lang w:val="en-US"/>
-        </w:rPr>
-      </w:pPr>
-      <w:r>
-        <w:rPr>
-          <w:highlight w:val="yellow"/>
-          <w:lang w:val="en-US"/>
-        </w:rPr>
-        <w:t>compare ISBN first</w:t>
-      </w:r>
-    </w:p>
-    <w:p>
-      <w:pPr>
-        <w:pStyle w:val="Paragraphedeliste"/>
-        <w:numPr>
-          <w:ilvl w:val="0"/>
-          <w:numId w:val="2"/>
-        </w:numPr>
-        <w:rPr>
-          <w:highlight w:val="yellow"/>
-          <w:lang w:val="en-US"/>
-        </w:rPr>
-      </w:pPr>
-      <w:r>
-        <w:rPr>
-          <w:highlight w:val="yellow"/>
-          <w:lang w:val="en-US"/>
-        </w:rPr>
-        <w:t>Then ISBN 13</w:t>
-      </w:r>
-    </w:p>
-    <w:p>
-      <w:pPr>
-        <w:pStyle w:val="Paragraphedeliste"/>
-        <w:numPr>
-          <w:ilvl w:val="0"/>
-          <w:numId w:val="2"/>
-        </w:numPr>
-        <w:rPr>
-          <w:highlight w:val="yellow"/>
-          <w:lang w:val="en-US"/>
-        </w:rPr>
-      </w:pPr>
-      <w:r>
-        <w:rPr>
-          <w:highlight w:val="yellow"/>
-          <w:lang w:val="en-US"/>
-        </w:rPr>
-        <w:t>Then title + author (exact comparison)</w:t>
-      </w:r>
-    </w:p>
-    <w:p>
-      <w:pPr>
-        <w:rPr>
-          <w:lang w:val="en-US"/>
-        </w:rPr>
-      </w:pPr>
     </w:p>
     <w:p>
       <w:pPr>
@@ -5850,7 +6524,7 @@
         <w:rFonts w:ascii="Courier New" w:hAnsi="Courier New" w:cs="Courier New" w:hint="default"/>
       </w:rPr>
     </w:lvl>
-    <w:lvl w:ilvl="2" w:tplc="040C0005" w:tentative="1">
+    <w:lvl w:ilvl="2" w:tplc="040C0005">
       <w:start w:val="1"/>
       <w:numFmt w:val="bullet"/>
       <w:lvlText w:val=""/>
@@ -5862,7 +6536,7 @@
         <w:rFonts w:ascii="Wingdings" w:hAnsi="Wingdings" w:hint="default"/>
       </w:rPr>
     </w:lvl>
-    <w:lvl w:ilvl="3" w:tplc="040C0001" w:tentative="1">
+    <w:lvl w:ilvl="3" w:tplc="040C0001">
       <w:start w:val="1"/>
       <w:numFmt w:val="bullet"/>
       <w:lvlText w:val=""/>

</xml_diff>

<commit_message>
Scrapping of GoodBooks launched + scrapper updated with avgRating and debugging
</commit_message>
<xml_diff>
--- a/datasets/BookCrossingScrapped_AnalysisAndCleaning.docx
+++ b/datasets/BookCrossingScrapped_AnalysisAndCleaning.docx
@@ -4186,23 +4186,7 @@
           <w:iCs/>
           <w:lang w:val="en-US"/>
         </w:rPr>
-        <w:t xml:space="preserve">values seem to be very often </w:t>
-      </w:r>
-      <w:r>
-        <w:rPr>
-          <w:i/>
-          <w:iCs/>
-          <w:lang w:val="en-US"/>
-        </w:rPr>
-        <w:t>9780000000000</w:t>
-      </w:r>
-      <w:r>
-        <w:rPr>
-          <w:i/>
-          <w:iCs/>
-          <w:lang w:val="en-US"/>
-        </w:rPr>
-        <w:t xml:space="preserve"> </w:t>
+        <w:t xml:space="preserve">values seem to be very often 9780000000000 </w:t>
       </w:r>
     </w:p>
     <w:p>
@@ -4325,8 +4309,20 @@
           <w:color w:val="FF0000"/>
           <w:lang w:val="en-US"/>
         </w:rPr>
-        <w:t>"</w:t>
-      </w:r>
+        <w:t>"Books_Duplicates.csv"</w:t>
+      </w:r>
+    </w:p>
+    <w:p>
+      <w:pPr>
+        <w:pStyle w:val="Paragraphedeliste"/>
+        <w:numPr>
+          <w:ilvl w:val="0"/>
+          <w:numId w:val="2"/>
+        </w:numPr>
+        <w:rPr>
+          <w:lang w:val="en-US"/>
+        </w:rPr>
+      </w:pPr>
       <w:r>
         <w:rPr>
           <w:b/>
@@ -4336,52 +4332,7 @@
           <w:color w:val="FF0000"/>
           <w:lang w:val="en-US"/>
         </w:rPr>
-        <w:t>Books_Duplicates.csv</w:t>
-      </w:r>
-      <w:r>
-        <w:rPr>
-          <w:b/>
-          <w:bCs/>
-          <w:i/>
-          <w:iCs/>
-          <w:color w:val="FF0000"/>
-          <w:lang w:val="en-US"/>
-        </w:rPr>
-        <w:t>"</w:t>
-      </w:r>
-    </w:p>
-    <w:p>
-      <w:pPr>
-        <w:pStyle w:val="Paragraphedeliste"/>
-        <w:numPr>
-          <w:ilvl w:val="0"/>
-          <w:numId w:val="2"/>
-        </w:numPr>
-        <w:rPr>
-          <w:lang w:val="en-US"/>
-        </w:rPr>
-      </w:pPr>
-      <w:r>
-        <w:rPr>
-          <w:b/>
-          <w:bCs/>
-          <w:i/>
-          <w:iCs/>
-          <w:color w:val="FF0000"/>
-          <w:lang w:val="en-US"/>
-        </w:rPr>
-        <w:t xml:space="preserve">removed from </w:t>
-      </w:r>
-      <w:r>
-        <w:rPr>
-          <w:b/>
-          <w:bCs/>
-          <w:i/>
-          <w:iCs/>
-          <w:color w:val="FF0000"/>
-          <w:lang w:val="en-US"/>
-        </w:rPr>
-        <w:t>"bothWebSites_InternetSearch_AllBooks_BookCrossing_cleaned.csv"</w:t>
+        <w:t>removed from "bothWebSites_InternetSearch_AllBooks_BookCrossing_cleaned.csv"</w:t>
       </w:r>
     </w:p>
     <w:p>
@@ -4528,13 +4479,7 @@
         <w:rPr>
           <w:lang w:val="en-US"/>
         </w:rPr>
-        <w:t xml:space="preserve"> </w:t>
-      </w:r>
-      <w:r>
-        <w:rPr>
-          <w:lang w:val="en-US"/>
-        </w:rPr>
-        <w:t>"bothWebSites_InternetSearch_AllBooks_BookCrossing_cleaned.csv"</w:t>
+        <w:t xml:space="preserve"> "bothWebSites_InternetSearch_AllBooks_BookCrossing_cleaned.csv"</w:t>
       </w:r>
       <w:r>
         <w:rPr>
@@ -5578,13 +5523,7 @@
         <w:rPr>
           <w:lang w:val="en-US"/>
         </w:rPr>
-        <w:t xml:space="preserve">Cleaning of </w:t>
-      </w:r>
-      <w:r>
-        <w:rPr>
-          <w:lang w:val="en-US"/>
-        </w:rPr>
-        <w:t>"book_description"</w:t>
+        <w:t>Cleaning of "book_description"</w:t>
       </w:r>
       <w:r>
         <w:rPr>
@@ -6231,20 +6170,2655 @@
           <w:lang w:val="en-US"/>
         </w:rPr>
       </w:pPr>
-    </w:p>
-    <w:p>
-      <w:pPr>
-        <w:rPr>
-          <w:lang w:val="en-US"/>
-        </w:rPr>
-      </w:pPr>
-    </w:p>
-    <w:p>
-      <w:pPr>
-        <w:rPr>
-          <w:lang w:val="en-US"/>
-        </w:rPr>
-      </w:pPr>
+      <w:r>
+        <w:rPr>
+          <w:lang w:val="en-US"/>
+        </w:rPr>
+        <w:br w:type="page"/>
+      </w:r>
+    </w:p>
+    <w:p>
+      <w:pPr>
+        <w:pStyle w:val="Titre1"/>
+        <w:rPr>
+          <w:lang w:val="en-US"/>
+        </w:rPr>
+      </w:pPr>
+      <w:r>
+        <w:rPr>
+          <w:lang w:val="en-US"/>
+        </w:rPr>
+        <w:lastRenderedPageBreak/>
+        <w:t>ISBN meaning</w:t>
+      </w:r>
+    </w:p>
+    <w:p>
+      <w:pPr>
+        <w:rPr>
+          <w:lang w:val="en-US"/>
+        </w:rPr>
+      </w:pPr>
+    </w:p>
+    <w:p>
+      <w:pPr>
+        <w:jc w:val="both"/>
+        <w:rPr>
+          <w:lang w:val="en-US"/>
+        </w:rPr>
+      </w:pPr>
+      <w:r>
+        <w:rPr>
+          <w:lang w:val="en-US"/>
+        </w:rPr>
+        <w:t xml:space="preserve">An ISBN is an </w:t>
+      </w:r>
+      <w:r>
+        <w:rPr>
+          <w:b/>
+          <w:bCs/>
+          <w:i/>
+          <w:iCs/>
+          <w:lang w:val="en-US"/>
+        </w:rPr>
+        <w:t>International Standard Book Number</w:t>
+      </w:r>
+      <w:r>
+        <w:rPr>
+          <w:lang w:val="en-US"/>
+        </w:rPr>
+        <w:t xml:space="preserve">. </w:t>
+      </w:r>
+    </w:p>
+    <w:p>
+      <w:pPr>
+        <w:jc w:val="both"/>
+        <w:rPr>
+          <w:lang w:val="en-US"/>
+        </w:rPr>
+      </w:pPr>
+    </w:p>
+    <w:p>
+      <w:pPr>
+        <w:pStyle w:val="Titre2"/>
+        <w:rPr>
+          <w:lang w:val="en-US"/>
+        </w:rPr>
+      </w:pPr>
+      <w:r>
+        <w:rPr>
+          <w:lang w:val="en-US"/>
+        </w:rPr>
+        <w:t>History</w:t>
+      </w:r>
+    </w:p>
+    <w:p>
+      <w:pPr>
+        <w:jc w:val="both"/>
+        <w:rPr>
+          <w:lang w:val="en-US"/>
+        </w:rPr>
+      </w:pPr>
+      <w:r>
+        <w:rPr>
+          <w:lang w:val="en-US"/>
+        </w:rPr>
+        <w:t xml:space="preserve">The initial ISBN identification format was devised in 1967, based upon the 9-digit Standard Book Numbering (SBN) created in 1966. </w:t>
+      </w:r>
+    </w:p>
+    <w:p>
+      <w:pPr>
+        <w:jc w:val="both"/>
+        <w:rPr>
+          <w:lang w:val="en-US"/>
+        </w:rPr>
+      </w:pPr>
+      <w:r>
+        <w:rPr>
+          <w:lang w:val="en-US"/>
+        </w:rPr>
+        <w:t xml:space="preserve">The ISBN identification format was conceived in 1967 in the United Kingdom by </w:t>
+      </w:r>
+      <w:r>
+        <w:rPr>
+          <w:b/>
+          <w:bCs/>
+          <w:i/>
+          <w:iCs/>
+          <w:lang w:val="en-US"/>
+        </w:rPr>
+        <w:t>David Whitaker</w:t>
+      </w:r>
+      <w:r>
+        <w:rPr>
+          <w:lang w:val="en-US"/>
+        </w:rPr>
+        <w:t xml:space="preserve"> (regarded as the "Father of the ISBN") and in 1968 in the United States by Emery Koltay</w:t>
+      </w:r>
+      <w:r>
+        <w:rPr>
+          <w:lang w:val="en-US"/>
+        </w:rPr>
+        <w:t>.</w:t>
+      </w:r>
+    </w:p>
+    <w:p>
+      <w:pPr>
+        <w:jc w:val="both"/>
+        <w:rPr>
+          <w:lang w:val="en-US"/>
+        </w:rPr>
+      </w:pPr>
+      <w:r>
+        <w:rPr>
+          <w:lang w:val="en-US"/>
+        </w:rPr>
+        <w:t xml:space="preserve">The 10-digit ISBN format was developed by the </w:t>
+      </w:r>
+      <w:hyperlink r:id="rId31" w:tooltip="International Organization for Standardization" w:history="1">
+        <w:r>
+          <w:rPr>
+            <w:rStyle w:val="Lienhypertexte"/>
+            <w:color w:val="auto"/>
+            <w:u w:val="none"/>
+            <w:lang w:val="en-US"/>
+          </w:rPr>
+          <w:t>International Organization for Standardization</w:t>
+        </w:r>
+      </w:hyperlink>
+      <w:r>
+        <w:rPr>
+          <w:lang w:val="en-US"/>
+        </w:rPr>
+        <w:t xml:space="preserve"> (ISO) and </w:t>
+      </w:r>
+      <w:r>
+        <w:rPr>
+          <w:b/>
+          <w:bCs/>
+          <w:i/>
+          <w:iCs/>
+          <w:lang w:val="en-US"/>
+        </w:rPr>
+        <w:t>was published in 1970</w:t>
+      </w:r>
+      <w:r>
+        <w:rPr>
+          <w:lang w:val="en-US"/>
+        </w:rPr>
+        <w:t xml:space="preserve"> as international standard ISO 2108</w:t>
+      </w:r>
+      <w:r>
+        <w:rPr>
+          <w:lang w:val="en-US"/>
+        </w:rPr>
+        <w:t>.</w:t>
+      </w:r>
+    </w:p>
+    <w:p>
+      <w:pPr>
+        <w:jc w:val="both"/>
+        <w:rPr>
+          <w:lang w:val="en-US"/>
+        </w:rPr>
+      </w:pPr>
+    </w:p>
+    <w:p>
+      <w:pPr>
+        <w:pStyle w:val="Titre2"/>
+        <w:rPr>
+          <w:lang w:val="en-US"/>
+        </w:rPr>
+      </w:pPr>
+      <w:r>
+        <w:rPr>
+          <w:lang w:val="en-US"/>
+        </w:rPr>
+        <w:t>Nation dependant</w:t>
+      </w:r>
+    </w:p>
+    <w:p>
+      <w:pPr>
+        <w:jc w:val="both"/>
+        <w:rPr>
+          <w:lang w:val="en-US"/>
+        </w:rPr>
+      </w:pPr>
+      <w:r>
+        <w:rPr>
+          <w:lang w:val="en-US"/>
+        </w:rPr>
+        <w:t xml:space="preserve">The method of </w:t>
+      </w:r>
+      <w:r>
+        <w:rPr>
+          <w:b/>
+          <w:bCs/>
+          <w:i/>
+          <w:iCs/>
+          <w:lang w:val="en-US"/>
+        </w:rPr>
+        <w:t>assigning an ISBN is nation-specific</w:t>
+      </w:r>
+      <w:r>
+        <w:rPr>
+          <w:lang w:val="en-US"/>
+        </w:rPr>
+        <w:t xml:space="preserve"> and varies between countries, often depending on how large the publishing industry is within a country.</w:t>
+      </w:r>
+    </w:p>
+    <w:p>
+      <w:pPr>
+        <w:jc w:val="both"/>
+        <w:rPr>
+          <w:lang w:val="en-US"/>
+        </w:rPr>
+      </w:pPr>
+      <w:r>
+        <w:rPr>
+          <w:lang w:val="en-US"/>
+        </w:rPr>
+        <w:t xml:space="preserve">ISBN issuance is country-specific, in that ISBNs are issued by the ISBN registration agency that is responsible for that country or territory regardless of the publication language. </w:t>
+      </w:r>
+    </w:p>
+    <w:p>
+      <w:pPr>
+        <w:jc w:val="both"/>
+        <w:rPr>
+          <w:lang w:val="en-US"/>
+        </w:rPr>
+      </w:pPr>
+      <w:r>
+        <w:rPr>
+          <w:lang w:val="en-US"/>
+        </w:rPr>
+        <w:t xml:space="preserve">The ranges of ISBNs assigned to any particular country are based on the publishing profile of the country concerned, and so the ranges will vary depending on the number of books and the number, type, and size of publishers that are active. </w:t>
+      </w:r>
+    </w:p>
+    <w:p>
+      <w:pPr>
+        <w:jc w:val="both"/>
+        <w:rPr>
+          <w:lang w:val="en-US"/>
+        </w:rPr>
+      </w:pPr>
+    </w:p>
+    <w:p>
+      <w:pPr>
+        <w:pStyle w:val="Titre2"/>
+        <w:rPr>
+          <w:lang w:val="en-US"/>
+        </w:rPr>
+      </w:pPr>
+      <w:r>
+        <w:rPr>
+          <w:lang w:val="en-US"/>
+        </w:rPr>
+        <w:t>What is identified</w:t>
+      </w:r>
+    </w:p>
+    <w:p>
+      <w:pPr>
+        <w:jc w:val="both"/>
+        <w:rPr>
+          <w:lang w:val="en-US"/>
+        </w:rPr>
+      </w:pPr>
+      <w:r>
+        <w:rPr>
+          <w:lang w:val="en-US"/>
+        </w:rPr>
+        <w:t>Any book made publicly available, whether for sale or on a gratis basis, can be identified by ISBN.</w:t>
+      </w:r>
+    </w:p>
+    <w:p>
+      <w:pPr>
+        <w:jc w:val="both"/>
+        <w:rPr>
+          <w:lang w:val="en-US"/>
+        </w:rPr>
+      </w:pPr>
+      <w:r>
+        <w:rPr>
+          <w:lang w:val="en-US"/>
+        </w:rPr>
+        <w:t xml:space="preserve">An ISBN is assigned to each separate edition and variation (except reprintings) of a publication. For example, an </w:t>
+      </w:r>
+      <w:hyperlink r:id="rId32" w:tooltip="E-book" w:history="1">
+        <w:r>
+          <w:rPr>
+            <w:rStyle w:val="Lienhypertexte"/>
+            <w:color w:val="auto"/>
+            <w:u w:val="none"/>
+            <w:lang w:val="en-US"/>
+          </w:rPr>
+          <w:t>e-book</w:t>
+        </w:r>
+      </w:hyperlink>
+      <w:r>
+        <w:rPr>
+          <w:lang w:val="en-US"/>
+        </w:rPr>
+        <w:t xml:space="preserve">, a </w:t>
+      </w:r>
+      <w:hyperlink r:id="rId33" w:tooltip="Paperback" w:history="1">
+        <w:r>
+          <w:rPr>
+            <w:rStyle w:val="Lienhypertexte"/>
+            <w:color w:val="auto"/>
+            <w:u w:val="none"/>
+            <w:lang w:val="en-US"/>
+          </w:rPr>
+          <w:t>paperback</w:t>
+        </w:r>
+      </w:hyperlink>
+      <w:r>
+        <w:rPr>
+          <w:lang w:val="en-US"/>
+        </w:rPr>
+        <w:t xml:space="preserve"> and a </w:t>
+      </w:r>
+      <w:hyperlink r:id="rId34" w:tooltip="Hardcover" w:history="1">
+        <w:r>
+          <w:rPr>
+            <w:rStyle w:val="Lienhypertexte"/>
+            <w:color w:val="auto"/>
+            <w:u w:val="none"/>
+            <w:lang w:val="en-US"/>
+          </w:rPr>
+          <w:t>hardcover</w:t>
+        </w:r>
+      </w:hyperlink>
+      <w:r>
+        <w:rPr>
+          <w:lang w:val="en-US"/>
+        </w:rPr>
+        <w:t xml:space="preserve"> edition of the same book will each have a different ISBN</w:t>
+      </w:r>
+    </w:p>
+    <w:p>
+      <w:pPr>
+        <w:jc w:val="both"/>
+        <w:rPr>
+          <w:lang w:val="en-US"/>
+        </w:rPr>
+      </w:pPr>
+    </w:p>
+    <w:p>
+      <w:pPr>
+        <w:jc w:val="both"/>
+        <w:rPr>
+          <w:i/>
+          <w:iCs/>
+          <w:lang w:val="en-US"/>
+        </w:rPr>
+      </w:pPr>
+      <w:r>
+        <w:rPr>
+          <w:i/>
+          <w:iCs/>
+          <w:lang w:val="en-US"/>
+        </w:rPr>
+        <w:t xml:space="preserve">Remark : </w:t>
+      </w:r>
+      <w:r>
+        <w:rPr>
+          <w:i/>
+          <w:iCs/>
+          <w:lang w:val="en-US"/>
+        </w:rPr>
+        <w:t>Other</w:t>
+      </w:r>
+      <w:r>
+        <w:rPr>
+          <w:i/>
+          <w:iCs/>
+          <w:lang w:val="en-US"/>
+        </w:rPr>
+        <w:t xml:space="preserve"> identifier</w:t>
+      </w:r>
+      <w:r>
+        <w:rPr>
+          <w:i/>
+          <w:iCs/>
+          <w:lang w:val="en-US"/>
+        </w:rPr>
+        <w:t>s exist :</w:t>
+      </w:r>
+    </w:p>
+    <w:p>
+      <w:pPr>
+        <w:pStyle w:val="Paragraphedeliste"/>
+        <w:numPr>
+          <w:ilvl w:val="0"/>
+          <w:numId w:val="3"/>
+        </w:numPr>
+        <w:jc w:val="both"/>
+        <w:rPr>
+          <w:i/>
+          <w:iCs/>
+          <w:lang w:val="en-US"/>
+        </w:rPr>
+      </w:pPr>
+      <w:r>
+        <w:rPr>
+          <w:i/>
+          <w:iCs/>
+          <w:lang w:val="en-US"/>
+        </w:rPr>
+        <w:t xml:space="preserve">the International Standard Serial Number (ISSN), identifies periodical publications such as magazines and newspapers. </w:t>
+      </w:r>
+    </w:p>
+    <w:p>
+      <w:pPr>
+        <w:pStyle w:val="Paragraphedeliste"/>
+        <w:jc w:val="both"/>
+        <w:rPr>
+          <w:i/>
+          <w:iCs/>
+          <w:lang w:val="en-US"/>
+        </w:rPr>
+      </w:pPr>
+    </w:p>
+    <w:p>
+      <w:pPr>
+        <w:pStyle w:val="Paragraphedeliste"/>
+        <w:numPr>
+          <w:ilvl w:val="0"/>
+          <w:numId w:val="3"/>
+        </w:numPr>
+        <w:jc w:val="both"/>
+        <w:rPr>
+          <w:i/>
+          <w:iCs/>
+          <w:lang w:val="en-US"/>
+        </w:rPr>
+      </w:pPr>
+      <w:r>
+        <w:rPr>
+          <w:i/>
+          <w:iCs/>
+          <w:lang w:val="en-US"/>
+        </w:rPr>
+        <w:t>The International Standard Music Number (ISMN) covers musical scores.</w:t>
+      </w:r>
+    </w:p>
+    <w:p>
+      <w:pPr>
+        <w:jc w:val="both"/>
+        <w:rPr>
+          <w:lang w:val="en-US"/>
+        </w:rPr>
+      </w:pPr>
+    </w:p>
+    <w:p>
+      <w:pPr>
+        <w:pStyle w:val="Titre2"/>
+        <w:rPr>
+          <w:lang w:val="en-US"/>
+        </w:rPr>
+      </w:pPr>
+      <w:r>
+        <w:rPr>
+          <w:lang w:val="en-US"/>
+        </w:rPr>
+        <w:t xml:space="preserve">Who </w:t>
+      </w:r>
+      <w:r>
+        <w:rPr>
+          <w:lang w:val="en-US"/>
+        </w:rPr>
+        <w:t>ask for ISBN creation</w:t>
+      </w:r>
+    </w:p>
+    <w:p>
+      <w:pPr>
+        <w:jc w:val="both"/>
+        <w:rPr>
+          <w:lang w:val="en-US"/>
+        </w:rPr>
+      </w:pPr>
+      <w:r>
+        <w:rPr>
+          <w:lang w:val="en-US"/>
+        </w:rPr>
+        <w:t>It is always the publisher of the book who should apply for the ISBN.</w:t>
+      </w:r>
+    </w:p>
+    <w:p>
+      <w:pPr>
+        <w:jc w:val="both"/>
+        <w:rPr>
+          <w:lang w:val="en-US"/>
+        </w:rPr>
+      </w:pPr>
+    </w:p>
+    <w:p>
+      <w:pPr>
+        <w:pStyle w:val="Titre2"/>
+        <w:rPr>
+          <w:lang w:val="en-US"/>
+        </w:rPr>
+      </w:pPr>
+      <w:r>
+        <w:rPr>
+          <w:lang w:val="en-US"/>
+        </w:rPr>
+        <w:lastRenderedPageBreak/>
+        <w:t>Various formats</w:t>
+      </w:r>
+    </w:p>
+    <w:p>
+      <w:pPr>
+        <w:pStyle w:val="Paragraphedeliste"/>
+        <w:numPr>
+          <w:ilvl w:val="0"/>
+          <w:numId w:val="3"/>
+        </w:numPr>
+        <w:jc w:val="both"/>
+        <w:rPr>
+          <w:lang w:val="en-US"/>
+        </w:rPr>
+      </w:pPr>
+      <w:r>
+        <w:rPr>
+          <w:lang w:val="en-US"/>
+        </w:rPr>
+        <w:t>ISBNs were 10 digits in length up to the end of December 2006</w:t>
+      </w:r>
+      <w:r>
+        <w:rPr>
+          <w:lang w:val="en-US"/>
+        </w:rPr>
+        <w:t>.</w:t>
+      </w:r>
+    </w:p>
+    <w:p>
+      <w:pPr>
+        <w:pStyle w:val="Paragraphedeliste"/>
+        <w:numPr>
+          <w:ilvl w:val="0"/>
+          <w:numId w:val="3"/>
+        </w:numPr>
+        <w:jc w:val="both"/>
+        <w:rPr>
+          <w:lang w:val="en-US"/>
+        </w:rPr>
+      </w:pPr>
+      <w:r>
+        <w:rPr>
+          <w:lang w:val="en-US"/>
+        </w:rPr>
+        <w:t>S</w:t>
+      </w:r>
+      <w:r>
+        <w:rPr>
+          <w:lang w:val="en-US"/>
+        </w:rPr>
+        <w:t xml:space="preserve">ince 1 January 2007 they now always consist of 13 digits. </w:t>
+      </w:r>
+    </w:p>
+    <w:p>
+      <w:pPr>
+        <w:jc w:val="both"/>
+        <w:rPr>
+          <w:lang w:val="en-US"/>
+        </w:rPr>
+      </w:pPr>
+      <w:r>
+        <w:rPr>
+          <w:lang w:val="en-US"/>
+        </w:rPr>
+        <w:t xml:space="preserve">An </w:t>
+      </w:r>
+      <w:r>
+        <w:rPr>
+          <w:b/>
+          <w:bCs/>
+          <w:i/>
+          <w:iCs/>
+          <w:lang w:val="en-US"/>
+        </w:rPr>
+        <w:t>ISBN-10</w:t>
+      </w:r>
+      <w:r>
+        <w:rPr>
+          <w:lang w:val="en-US"/>
+        </w:rPr>
+        <w:t xml:space="preserve"> is converted to </w:t>
+      </w:r>
+      <w:r>
+        <w:rPr>
+          <w:b/>
+          <w:bCs/>
+          <w:i/>
+          <w:iCs/>
+          <w:lang w:val="en-US"/>
+        </w:rPr>
+        <w:t>ISBN-13</w:t>
+      </w:r>
+      <w:r>
+        <w:rPr>
+          <w:lang w:val="en-US"/>
+        </w:rPr>
+        <w:t xml:space="preserve"> by prepending "978" to the ISBN-10 and recalculating the final checksum digit using the ISBN-13 algorithm.</w:t>
+      </w:r>
+    </w:p>
+    <w:p>
+      <w:pPr>
+        <w:jc w:val="both"/>
+        <w:rPr>
+          <w:lang w:val="en-US"/>
+        </w:rPr>
+      </w:pPr>
+      <w:r>
+        <w:rPr>
+          <w:lang w:val="en-US"/>
+        </w:rPr>
+        <w:t>Currently the barcodes on a book's back cover</w:t>
+      </w:r>
+      <w:r>
+        <w:rPr>
+          <w:lang w:val="en-US"/>
+        </w:rPr>
+        <w:t xml:space="preserve"> </w:t>
+      </w:r>
+      <w:r>
+        <w:rPr>
+          <w:lang w:val="en-US"/>
+        </w:rPr>
+        <w:t xml:space="preserve">are </w:t>
+      </w:r>
+      <w:r>
+        <w:rPr>
+          <w:b/>
+          <w:bCs/>
+          <w:i/>
+          <w:iCs/>
+          <w:lang w:val="en-US"/>
+        </w:rPr>
+        <w:t>EAN-13</w:t>
+      </w:r>
+      <w:r>
+        <w:rPr>
+          <w:b/>
+          <w:bCs/>
+          <w:i/>
+          <w:iCs/>
+          <w:lang w:val="en-US"/>
+        </w:rPr>
+        <w:t xml:space="preserve"> </w:t>
+      </w:r>
+      <w:r>
+        <w:rPr>
+          <w:lang w:val="en-US"/>
+        </w:rPr>
+        <w:t>(</w:t>
+      </w:r>
+      <w:hyperlink r:id="rId35" w:history="1">
+        <w:r>
+          <w:rPr>
+            <w:rStyle w:val="Lienhypertexte"/>
+            <w:color w:val="auto"/>
+            <w:u w:val="none"/>
+            <w:lang w:val="en-US"/>
+          </w:rPr>
+          <w:t>European Article Number</w:t>
+        </w:r>
+      </w:hyperlink>
+      <w:r>
+        <w:rPr>
+          <w:lang w:val="en-US"/>
+        </w:rPr>
+        <w:t>)</w:t>
+      </w:r>
+      <w:r>
+        <w:rPr>
+          <w:lang w:val="en-US"/>
+        </w:rPr>
+        <w:t>.</w:t>
+      </w:r>
+    </w:p>
+    <w:p>
+      <w:pPr>
+        <w:ind w:firstLine="708"/>
+        <w:jc w:val="both"/>
+        <w:rPr>
+          <w:lang w:val="en-US"/>
+        </w:rPr>
+      </w:pPr>
+      <w:r>
+        <w:rPr>
+          <w:lang w:val="en-US"/>
+        </w:rPr>
+        <w:drawing>
+          <wp:inline distT="0" distB="0" distL="0" distR="0" wp14:anchorId="35319BCE" wp14:editId="27ADFC0A">
+            <wp:extent cx="1528962" cy="2433107"/>
+            <wp:effectExtent l="0" t="0" r="0" b="5715"/>
+            <wp:docPr id="30" name="Image 30"/>
+            <wp:cNvGraphicFramePr>
+              <a:graphicFrameLocks xmlns:a="http://schemas.openxmlformats.org/drawingml/2006/main" noChangeAspect="1"/>
+            </wp:cNvGraphicFramePr>
+            <a:graphic xmlns:a="http://schemas.openxmlformats.org/drawingml/2006/main">
+              <a:graphicData uri="http://schemas.openxmlformats.org/drawingml/2006/picture">
+                <pic:pic xmlns:pic="http://schemas.openxmlformats.org/drawingml/2006/picture">
+                  <pic:nvPicPr>
+                    <pic:cNvPr id="1" name=""/>
+                    <pic:cNvPicPr/>
+                  </pic:nvPicPr>
+                  <pic:blipFill>
+                    <a:blip r:embed="rId36"/>
+                    <a:stretch>
+                      <a:fillRect/>
+                    </a:stretch>
+                  </pic:blipFill>
+                  <pic:spPr>
+                    <a:xfrm>
+                      <a:off x="0" y="0"/>
+                      <a:ext cx="1534530" cy="2441967"/>
+                    </a:xfrm>
+                    <a:prstGeom prst="rect">
+                      <a:avLst/>
+                    </a:prstGeom>
+                  </pic:spPr>
+                </pic:pic>
+              </a:graphicData>
+            </a:graphic>
+          </wp:inline>
+        </w:drawing>
+      </w:r>
+    </w:p>
+    <w:p>
+      <w:pPr>
+        <w:jc w:val="both"/>
+        <w:rPr>
+          <w:lang w:val="en-US"/>
+        </w:rPr>
+      </w:pPr>
+    </w:p>
+    <w:p>
+      <w:pPr>
+        <w:jc w:val="both"/>
+        <w:rPr>
+          <w:i/>
+          <w:iCs/>
+          <w:lang w:val="en-US"/>
+        </w:rPr>
+      </w:pPr>
+      <w:r>
+        <w:rPr>
+          <w:i/>
+          <w:iCs/>
+          <w:lang w:val="en-US"/>
+        </w:rPr>
+        <w:t>Remark : T</w:t>
+      </w:r>
+      <w:r>
+        <w:rPr>
+          <w:i/>
+          <w:iCs/>
+          <w:lang w:val="en-US"/>
+        </w:rPr>
+        <w:t>hey may have a separate barcode encoding five digits called an EAN-5 for the currency and the recommended retail price</w:t>
+      </w:r>
+      <w:r>
+        <w:rPr>
+          <w:i/>
+          <w:iCs/>
+          <w:lang w:val="en-US"/>
+        </w:rPr>
+        <w:t xml:space="preserve">. </w:t>
+      </w:r>
+    </w:p>
+    <w:p>
+      <w:pPr>
+        <w:ind w:firstLine="708"/>
+        <w:jc w:val="both"/>
+        <w:rPr>
+          <w:lang w:val="en-US"/>
+        </w:rPr>
+      </w:pPr>
+      <w:r>
+        <w:rPr>
+          <w:lang w:val="en-US"/>
+        </w:rPr>
+        <w:drawing>
+          <wp:inline distT="0" distB="0" distL="0" distR="0" wp14:anchorId="4EC7FF48" wp14:editId="34DD36DE">
+            <wp:extent cx="1651000" cy="885537"/>
+            <wp:effectExtent l="0" t="0" r="6350" b="0"/>
+            <wp:docPr id="31" name="Image 31"/>
+            <wp:cNvGraphicFramePr>
+              <a:graphicFrameLocks xmlns:a="http://schemas.openxmlformats.org/drawingml/2006/main" noChangeAspect="1"/>
+            </wp:cNvGraphicFramePr>
+            <a:graphic xmlns:a="http://schemas.openxmlformats.org/drawingml/2006/main">
+              <a:graphicData uri="http://schemas.openxmlformats.org/drawingml/2006/picture">
+                <pic:pic xmlns:pic="http://schemas.openxmlformats.org/drawingml/2006/picture">
+                  <pic:nvPicPr>
+                    <pic:cNvPr id="1" name=""/>
+                    <pic:cNvPicPr/>
+                  </pic:nvPicPr>
+                  <pic:blipFill>
+                    <a:blip r:embed="rId37"/>
+                    <a:stretch>
+                      <a:fillRect/>
+                    </a:stretch>
+                  </pic:blipFill>
+                  <pic:spPr>
+                    <a:xfrm>
+                      <a:off x="0" y="0"/>
+                      <a:ext cx="1667247" cy="894251"/>
+                    </a:xfrm>
+                    <a:prstGeom prst="rect">
+                      <a:avLst/>
+                    </a:prstGeom>
+                  </pic:spPr>
+                </pic:pic>
+              </a:graphicData>
+            </a:graphic>
+          </wp:inline>
+        </w:drawing>
+      </w:r>
+    </w:p>
+    <w:p>
+      <w:pPr>
+        <w:jc w:val="both"/>
+        <w:rPr>
+          <w:lang w:val="en-US"/>
+        </w:rPr>
+      </w:pPr>
+    </w:p>
+    <w:p>
+      <w:pPr>
+        <w:pStyle w:val="Titre2"/>
+        <w:rPr>
+          <w:lang w:val="en-US"/>
+        </w:rPr>
+      </w:pPr>
+      <w:r>
+        <w:rPr>
+          <w:lang w:val="en-US"/>
+        </w:rPr>
+        <w:t>Mathematic formula</w:t>
+      </w:r>
+    </w:p>
+    <w:p>
+      <w:pPr>
+        <w:jc w:val="both"/>
+        <w:rPr>
+          <w:lang w:val="en-US"/>
+        </w:rPr>
+      </w:pPr>
+      <w:r>
+        <w:rPr>
+          <w:lang w:val="en-US"/>
+        </w:rPr>
+        <w:t>ISBNs are calculated using a specific mathematical formula and include a check digit to validate the number.</w:t>
+      </w:r>
+    </w:p>
+    <w:p>
+      <w:pPr>
+        <w:jc w:val="both"/>
+        <w:rPr>
+          <w:lang w:val="en-US"/>
+        </w:rPr>
+      </w:pPr>
+      <w:r>
+        <w:rPr>
+          <w:lang w:val="en-US"/>
+        </w:rPr>
+        <w:tab/>
+      </w:r>
+      <w:r>
+        <w:rPr>
+          <w:lang w:val="en-US"/>
+        </w:rPr>
+        <w:drawing>
+          <wp:inline distT="0" distB="0" distL="0" distR="0" wp14:anchorId="475D4BBD" wp14:editId="612F6787">
+            <wp:extent cx="1864046" cy="935566"/>
+            <wp:effectExtent l="0" t="0" r="3175" b="0"/>
+            <wp:docPr id="27" name="Image 27"/>
+            <wp:cNvGraphicFramePr>
+              <a:graphicFrameLocks xmlns:a="http://schemas.openxmlformats.org/drawingml/2006/main" noChangeAspect="1"/>
+            </wp:cNvGraphicFramePr>
+            <a:graphic xmlns:a="http://schemas.openxmlformats.org/drawingml/2006/main">
+              <a:graphicData uri="http://schemas.openxmlformats.org/drawingml/2006/picture">
+                <pic:pic xmlns:pic="http://schemas.openxmlformats.org/drawingml/2006/picture">
+                  <pic:nvPicPr>
+                    <pic:cNvPr id="1" name=""/>
+                    <pic:cNvPicPr/>
+                  </pic:nvPicPr>
+                  <pic:blipFill>
+                    <a:blip r:embed="rId38"/>
+                    <a:stretch>
+                      <a:fillRect/>
+                    </a:stretch>
+                  </pic:blipFill>
+                  <pic:spPr>
+                    <a:xfrm>
+                      <a:off x="0" y="0"/>
+                      <a:ext cx="1892640" cy="949917"/>
+                    </a:xfrm>
+                    <a:prstGeom prst="rect">
+                      <a:avLst/>
+                    </a:prstGeom>
+                  </pic:spPr>
+                </pic:pic>
+              </a:graphicData>
+            </a:graphic>
+          </wp:inline>
+        </w:drawing>
+      </w:r>
+    </w:p>
+    <w:p>
+      <w:pPr>
+        <w:jc w:val="both"/>
+        <w:rPr>
+          <w:lang w:val="en-US"/>
+        </w:rPr>
+      </w:pPr>
+      <w:r>
+        <w:rPr>
+          <w:lang w:val="en-US"/>
+        </w:rPr>
+        <w:t>Each ISBN consists of 5 elements with each section being separated by spaces or hyphens. Three of the five elements may be of varying length:</w:t>
+      </w:r>
+    </w:p>
+    <w:p>
+      <w:pPr>
+        <w:pStyle w:val="Paragraphedeliste"/>
+        <w:numPr>
+          <w:ilvl w:val="0"/>
+          <w:numId w:val="3"/>
+        </w:numPr>
+        <w:jc w:val="both"/>
+        <w:rPr>
+          <w:lang w:val="en-US"/>
+        </w:rPr>
+      </w:pPr>
+      <w:r>
+        <w:rPr>
+          <w:b/>
+          <w:bCs/>
+          <w:i/>
+          <w:iCs/>
+          <w:lang w:val="en-US"/>
+        </w:rPr>
+        <w:t>Prefix element</w:t>
+      </w:r>
+      <w:r>
+        <w:rPr>
+          <w:lang w:val="en-US"/>
+        </w:rPr>
+        <w:t xml:space="preserve"> – currently this can only be either 978 or 979. </w:t>
+      </w:r>
+    </w:p>
+    <w:p>
+      <w:pPr>
+        <w:pStyle w:val="Paragraphedeliste"/>
+        <w:numPr>
+          <w:ilvl w:val="1"/>
+          <w:numId w:val="3"/>
+        </w:numPr>
+        <w:jc w:val="both"/>
+        <w:rPr>
+          <w:lang w:val="en-US"/>
+        </w:rPr>
+      </w:pPr>
+      <w:r>
+        <w:rPr>
+          <w:lang w:val="en-US"/>
+        </w:rPr>
+        <w:t>It is always 3 digits in length</w:t>
+      </w:r>
+      <w:r>
+        <w:rPr>
+          <w:lang w:val="en-US"/>
+        </w:rPr>
+        <w:t>.</w:t>
+      </w:r>
+    </w:p>
+    <w:p>
+      <w:pPr>
+        <w:jc w:val="both"/>
+        <w:rPr>
+          <w:lang w:val="en-US"/>
+        </w:rPr>
+      </w:pPr>
+    </w:p>
+    <w:p>
+      <w:pPr>
+        <w:jc w:val="both"/>
+        <w:rPr>
+          <w:lang w:val="en-US"/>
+        </w:rPr>
+      </w:pPr>
+      <w:r>
+        <w:rPr>
+          <w:lang w:val="en-US"/>
+        </w:rPr>
+        <w:lastRenderedPageBreak/>
+        <w:t>Bookland is a fictitious country that exists solely in EAN for the purposes of non-geographically cataloguing books in the otherwise geographically keyed EAN coding system.</w:t>
+      </w:r>
+    </w:p>
+    <w:p>
+      <w:pPr>
+        <w:jc w:val="both"/>
+        <w:rPr>
+          <w:lang w:val="en-US"/>
+        </w:rPr>
+      </w:pPr>
+    </w:p>
+    <w:p>
+      <w:pPr>
+        <w:pStyle w:val="Paragraphedeliste"/>
+        <w:numPr>
+          <w:ilvl w:val="0"/>
+          <w:numId w:val="3"/>
+        </w:numPr>
+        <w:jc w:val="both"/>
+        <w:rPr>
+          <w:lang w:val="en-US"/>
+        </w:rPr>
+      </w:pPr>
+      <w:r>
+        <w:rPr>
+          <w:b/>
+          <w:bCs/>
+          <w:i/>
+          <w:iCs/>
+          <w:lang w:val="en-US"/>
+        </w:rPr>
+        <w:t>Registration group element</w:t>
+      </w:r>
+      <w:r>
+        <w:rPr>
+          <w:lang w:val="en-US"/>
+        </w:rPr>
+        <w:t xml:space="preserve"> – this identifies the particular country, </w:t>
+      </w:r>
+      <w:r>
+        <w:rPr>
+          <w:u w:val="single"/>
+          <w:lang w:val="en-US"/>
+        </w:rPr>
+        <w:t>geographical region</w:t>
+      </w:r>
+      <w:r>
+        <w:rPr>
+          <w:lang w:val="en-US"/>
+        </w:rPr>
+        <w:t xml:space="preserve">, or language area participating in the ISBN system. </w:t>
+      </w:r>
+    </w:p>
+    <w:p>
+      <w:pPr>
+        <w:pStyle w:val="Paragraphedeliste"/>
+        <w:numPr>
+          <w:ilvl w:val="1"/>
+          <w:numId w:val="3"/>
+        </w:numPr>
+        <w:jc w:val="both"/>
+        <w:rPr>
+          <w:lang w:val="en-US"/>
+        </w:rPr>
+      </w:pPr>
+      <w:r>
+        <w:rPr>
+          <w:lang w:val="en-US"/>
+        </w:rPr>
+        <w:t>This element may be between 1 and 5 digits in length</w:t>
+      </w:r>
+    </w:p>
+    <w:p>
+      <w:pPr>
+        <w:jc w:val="both"/>
+        <w:rPr>
+          <w:lang w:val="en-US"/>
+        </w:rPr>
+      </w:pPr>
+    </w:p>
+    <w:tbl>
+      <w:tblPr>
+        <w:tblStyle w:val="Grilledutableau"/>
+        <w:tblW w:w="0" w:type="auto"/>
+        <w:tblInd w:w="1484" w:type="dxa"/>
+        <w:tblLook w:val="04A0" w:firstRow="1" w:lastRow="0" w:firstColumn="1" w:lastColumn="0" w:noHBand="0" w:noVBand="1"/>
+      </w:tblPr>
+      <w:tblGrid>
+        <w:gridCol w:w="846"/>
+        <w:gridCol w:w="2126"/>
+        <w:gridCol w:w="3119"/>
+      </w:tblGrid>
+      <w:tr>
+        <w:tc>
+          <w:tcPr>
+            <w:tcW w:w="846" w:type="dxa"/>
+          </w:tcPr>
+          <w:p>
+            <w:pPr>
+              <w:jc w:val="both"/>
+              <w:rPr>
+                <w:lang w:val="en-US"/>
+              </w:rPr>
+            </w:pPr>
+            <w:r>
+              <w:rPr>
+                <w:lang w:val="en-US"/>
+              </w:rPr>
+              <w:t>Prefix</w:t>
+            </w:r>
+          </w:p>
+        </w:tc>
+        <w:tc>
+          <w:tcPr>
+            <w:tcW w:w="2126" w:type="dxa"/>
+          </w:tcPr>
+          <w:p>
+            <w:pPr>
+              <w:jc w:val="both"/>
+              <w:rPr>
+                <w:lang w:val="en-US"/>
+              </w:rPr>
+            </w:pPr>
+            <w:r>
+              <w:rPr>
+                <w:lang w:val="en-US"/>
+              </w:rPr>
+              <w:t>Registration group</w:t>
+            </w:r>
+          </w:p>
+        </w:tc>
+        <w:tc>
+          <w:tcPr>
+            <w:tcW w:w="3119" w:type="dxa"/>
+          </w:tcPr>
+          <w:p>
+            <w:pPr>
+              <w:jc w:val="both"/>
+              <w:rPr>
+                <w:lang w:val="en-US"/>
+              </w:rPr>
+            </w:pPr>
+            <w:r>
+              <w:rPr>
+                <w:lang w:val="en-US"/>
+              </w:rPr>
+              <w:t>Meaning</w:t>
+            </w:r>
+          </w:p>
+        </w:tc>
+      </w:tr>
+      <w:tr>
+        <w:tc>
+          <w:tcPr>
+            <w:tcW w:w="846" w:type="dxa"/>
+          </w:tcPr>
+          <w:p>
+            <w:pPr>
+              <w:jc w:val="both"/>
+              <w:rPr>
+                <w:lang w:val="en-US"/>
+              </w:rPr>
+            </w:pPr>
+            <w:r>
+              <w:rPr>
+                <w:lang w:val="en-US"/>
+              </w:rPr>
+              <w:t>978</w:t>
+            </w:r>
+          </w:p>
+        </w:tc>
+        <w:tc>
+          <w:tcPr>
+            <w:tcW w:w="2126" w:type="dxa"/>
+          </w:tcPr>
+          <w:p>
+            <w:pPr>
+              <w:jc w:val="both"/>
+              <w:rPr>
+                <w:lang w:val="en-US"/>
+              </w:rPr>
+            </w:pPr>
+            <w:r>
+              <w:rPr>
+                <w:lang w:val="en-US"/>
+              </w:rPr>
+              <w:t>0 or 1</w:t>
+            </w:r>
+          </w:p>
+        </w:tc>
+        <w:tc>
+          <w:tcPr>
+            <w:tcW w:w="3119" w:type="dxa"/>
+          </w:tcPr>
+          <w:p>
+            <w:pPr>
+              <w:jc w:val="both"/>
+              <w:rPr>
+                <w:lang w:val="en-US"/>
+              </w:rPr>
+            </w:pPr>
+            <w:r>
+              <w:rPr>
+                <w:lang w:val="en-US"/>
+              </w:rPr>
+              <w:t>English-speaking countries</w:t>
+            </w:r>
+          </w:p>
+        </w:tc>
+      </w:tr>
+      <w:tr>
+        <w:tc>
+          <w:tcPr>
+            <w:tcW w:w="846" w:type="dxa"/>
+          </w:tcPr>
+          <w:p>
+            <w:pPr>
+              <w:jc w:val="both"/>
+              <w:rPr>
+                <w:lang w:val="en-US"/>
+              </w:rPr>
+            </w:pPr>
+          </w:p>
+        </w:tc>
+        <w:tc>
+          <w:tcPr>
+            <w:tcW w:w="2126" w:type="dxa"/>
+          </w:tcPr>
+          <w:p>
+            <w:pPr>
+              <w:jc w:val="both"/>
+              <w:rPr>
+                <w:lang w:val="en-US"/>
+              </w:rPr>
+            </w:pPr>
+            <w:r>
+              <w:rPr>
+                <w:lang w:val="en-US"/>
+              </w:rPr>
+              <w:t>2</w:t>
+            </w:r>
+          </w:p>
+        </w:tc>
+        <w:tc>
+          <w:tcPr>
+            <w:tcW w:w="3119" w:type="dxa"/>
+          </w:tcPr>
+          <w:p>
+            <w:pPr>
+              <w:jc w:val="both"/>
+              <w:rPr>
+                <w:lang w:val="en-US"/>
+              </w:rPr>
+            </w:pPr>
+            <w:r>
+              <w:rPr>
+                <w:lang w:val="en-US"/>
+              </w:rPr>
+              <w:t>French-speaking countries</w:t>
+            </w:r>
+          </w:p>
+        </w:tc>
+      </w:tr>
+      <w:tr>
+        <w:tc>
+          <w:tcPr>
+            <w:tcW w:w="846" w:type="dxa"/>
+          </w:tcPr>
+          <w:p>
+            <w:pPr>
+              <w:jc w:val="both"/>
+              <w:rPr>
+                <w:lang w:val="en-US"/>
+              </w:rPr>
+            </w:pPr>
+          </w:p>
+        </w:tc>
+        <w:tc>
+          <w:tcPr>
+            <w:tcW w:w="2126" w:type="dxa"/>
+          </w:tcPr>
+          <w:p>
+            <w:pPr>
+              <w:jc w:val="both"/>
+              <w:rPr>
+                <w:lang w:val="en-US"/>
+              </w:rPr>
+            </w:pPr>
+            <w:r>
+              <w:rPr>
+                <w:lang w:val="en-US"/>
+              </w:rPr>
+              <w:t>3</w:t>
+            </w:r>
+          </w:p>
+        </w:tc>
+        <w:tc>
+          <w:tcPr>
+            <w:tcW w:w="3119" w:type="dxa"/>
+          </w:tcPr>
+          <w:p>
+            <w:pPr>
+              <w:jc w:val="both"/>
+              <w:rPr>
+                <w:lang w:val="en-US"/>
+              </w:rPr>
+            </w:pPr>
+            <w:r>
+              <w:rPr>
+                <w:lang w:val="en-US"/>
+              </w:rPr>
+              <w:t>German-speaking countries</w:t>
+            </w:r>
+          </w:p>
+        </w:tc>
+      </w:tr>
+      <w:tr>
+        <w:tc>
+          <w:tcPr>
+            <w:tcW w:w="846" w:type="dxa"/>
+          </w:tcPr>
+          <w:p>
+            <w:pPr>
+              <w:jc w:val="both"/>
+              <w:rPr>
+                <w:lang w:val="en-US"/>
+              </w:rPr>
+            </w:pPr>
+          </w:p>
+        </w:tc>
+        <w:tc>
+          <w:tcPr>
+            <w:tcW w:w="2126" w:type="dxa"/>
+          </w:tcPr>
+          <w:p>
+            <w:pPr>
+              <w:jc w:val="both"/>
+              <w:rPr>
+                <w:lang w:val="en-US"/>
+              </w:rPr>
+            </w:pPr>
+            <w:r>
+              <w:rPr>
+                <w:lang w:val="en-US"/>
+              </w:rPr>
+              <w:t>4</w:t>
+            </w:r>
+          </w:p>
+        </w:tc>
+        <w:tc>
+          <w:tcPr>
+            <w:tcW w:w="3119" w:type="dxa"/>
+          </w:tcPr>
+          <w:p>
+            <w:pPr>
+              <w:jc w:val="both"/>
+              <w:rPr>
+                <w:lang w:val="en-US"/>
+              </w:rPr>
+            </w:pPr>
+            <w:r>
+              <w:rPr>
+                <w:lang w:val="en-US"/>
+              </w:rPr>
+              <w:t>Japan</w:t>
+            </w:r>
+          </w:p>
+        </w:tc>
+      </w:tr>
+      <w:tr>
+        <w:tc>
+          <w:tcPr>
+            <w:tcW w:w="846" w:type="dxa"/>
+          </w:tcPr>
+          <w:p>
+            <w:pPr>
+              <w:jc w:val="both"/>
+              <w:rPr>
+                <w:lang w:val="en-US"/>
+              </w:rPr>
+            </w:pPr>
+          </w:p>
+        </w:tc>
+        <w:tc>
+          <w:tcPr>
+            <w:tcW w:w="2126" w:type="dxa"/>
+          </w:tcPr>
+          <w:p>
+            <w:pPr>
+              <w:jc w:val="both"/>
+              <w:rPr>
+                <w:lang w:val="en-US"/>
+              </w:rPr>
+            </w:pPr>
+            <w:r>
+              <w:rPr>
+                <w:lang w:val="en-US"/>
+              </w:rPr>
+              <w:t>5</w:t>
+            </w:r>
+          </w:p>
+        </w:tc>
+        <w:tc>
+          <w:tcPr>
+            <w:tcW w:w="3119" w:type="dxa"/>
+          </w:tcPr>
+          <w:p>
+            <w:pPr>
+              <w:jc w:val="both"/>
+              <w:rPr>
+                <w:lang w:val="en-US"/>
+              </w:rPr>
+            </w:pPr>
+            <w:r>
+              <w:rPr>
+                <w:lang w:val="en-US"/>
+              </w:rPr>
+              <w:t>Russian-speaking countries</w:t>
+            </w:r>
+          </w:p>
+        </w:tc>
+      </w:tr>
+      <w:tr>
+        <w:tc>
+          <w:tcPr>
+            <w:tcW w:w="846" w:type="dxa"/>
+          </w:tcPr>
+          <w:p>
+            <w:pPr>
+              <w:jc w:val="both"/>
+              <w:rPr>
+                <w:lang w:val="en-US"/>
+              </w:rPr>
+            </w:pPr>
+          </w:p>
+        </w:tc>
+        <w:tc>
+          <w:tcPr>
+            <w:tcW w:w="2126" w:type="dxa"/>
+          </w:tcPr>
+          <w:p>
+            <w:pPr>
+              <w:jc w:val="both"/>
+              <w:rPr>
+                <w:lang w:val="en-US"/>
+              </w:rPr>
+            </w:pPr>
+            <w:r>
+              <w:t>600–625</w:t>
+            </w:r>
+          </w:p>
+        </w:tc>
+        <w:tc>
+          <w:tcPr>
+            <w:tcW w:w="3119" w:type="dxa"/>
+          </w:tcPr>
+          <w:p>
+            <w:pPr>
+              <w:jc w:val="both"/>
+              <w:rPr>
+                <w:lang w:val="en-US"/>
+              </w:rPr>
+            </w:pPr>
+          </w:p>
+        </w:tc>
+      </w:tr>
+      <w:tr>
+        <w:tc>
+          <w:tcPr>
+            <w:tcW w:w="846" w:type="dxa"/>
+          </w:tcPr>
+          <w:p>
+            <w:pPr>
+              <w:jc w:val="both"/>
+              <w:rPr>
+                <w:lang w:val="en-US"/>
+              </w:rPr>
+            </w:pPr>
+          </w:p>
+        </w:tc>
+        <w:tc>
+          <w:tcPr>
+            <w:tcW w:w="2126" w:type="dxa"/>
+          </w:tcPr>
+          <w:p>
+            <w:pPr>
+              <w:jc w:val="both"/>
+              <w:rPr>
+                <w:lang w:val="en-US"/>
+              </w:rPr>
+            </w:pPr>
+            <w:r>
+              <w:rPr>
+                <w:lang w:val="en-US"/>
+              </w:rPr>
+              <w:t>65</w:t>
+            </w:r>
+          </w:p>
+        </w:tc>
+        <w:tc>
+          <w:tcPr>
+            <w:tcW w:w="3119" w:type="dxa"/>
+          </w:tcPr>
+          <w:p>
+            <w:pPr>
+              <w:jc w:val="both"/>
+              <w:rPr>
+                <w:lang w:val="en-US"/>
+              </w:rPr>
+            </w:pPr>
+          </w:p>
+        </w:tc>
+      </w:tr>
+      <w:tr>
+        <w:tc>
+          <w:tcPr>
+            <w:tcW w:w="846" w:type="dxa"/>
+          </w:tcPr>
+          <w:p>
+            <w:pPr>
+              <w:jc w:val="both"/>
+              <w:rPr>
+                <w:lang w:val="en-US"/>
+              </w:rPr>
+            </w:pPr>
+          </w:p>
+        </w:tc>
+        <w:tc>
+          <w:tcPr>
+            <w:tcW w:w="2126" w:type="dxa"/>
+          </w:tcPr>
+          <w:p>
+            <w:pPr>
+              <w:jc w:val="both"/>
+              <w:rPr>
+                <w:lang w:val="en-US"/>
+              </w:rPr>
+            </w:pPr>
+            <w:r>
+              <w:rPr>
+                <w:lang w:val="en-US"/>
+              </w:rPr>
+              <w:t>7</w:t>
+            </w:r>
+          </w:p>
+        </w:tc>
+        <w:tc>
+          <w:tcPr>
+            <w:tcW w:w="3119" w:type="dxa"/>
+          </w:tcPr>
+          <w:p>
+            <w:pPr>
+              <w:jc w:val="both"/>
+              <w:rPr>
+                <w:lang w:val="en-US"/>
+              </w:rPr>
+            </w:pPr>
+            <w:r>
+              <w:rPr>
+                <w:lang w:val="en-US"/>
+              </w:rPr>
+              <w:t>People's Republic of China.</w:t>
+            </w:r>
+          </w:p>
+        </w:tc>
+      </w:tr>
+      <w:tr>
+        <w:tc>
+          <w:tcPr>
+            <w:tcW w:w="846" w:type="dxa"/>
+          </w:tcPr>
+          <w:p>
+            <w:pPr>
+              <w:jc w:val="both"/>
+              <w:rPr>
+                <w:lang w:val="en-US"/>
+              </w:rPr>
+            </w:pPr>
+          </w:p>
+        </w:tc>
+        <w:tc>
+          <w:tcPr>
+            <w:tcW w:w="2126" w:type="dxa"/>
+          </w:tcPr>
+          <w:p>
+            <w:pPr>
+              <w:jc w:val="both"/>
+            </w:pPr>
+            <w:r>
+              <w:t>80–94</w:t>
+            </w:r>
+          </w:p>
+          <w:p>
+            <w:pPr>
+              <w:jc w:val="both"/>
+              <w:rPr>
+                <w:i/>
+                <w:iCs/>
+                <w:lang w:val="en-US"/>
+              </w:rPr>
+            </w:pPr>
+            <w:r>
+              <w:rPr>
+                <w:lang w:val="en-US"/>
+              </w:rPr>
+              <w:t xml:space="preserve"> </w:t>
+            </w:r>
+            <w:r>
+              <w:rPr>
+                <w:i/>
+                <w:iCs/>
+                <w:lang w:val="en-US"/>
+              </w:rPr>
+              <w:t>ex 80</w:t>
+            </w:r>
+          </w:p>
+          <w:p>
+            <w:pPr>
+              <w:jc w:val="both"/>
+              <w:rPr>
+                <w:lang w:val="en-US"/>
+              </w:rPr>
+            </w:pPr>
+            <w:r>
+              <w:rPr>
+                <w:i/>
+                <w:iCs/>
+                <w:lang w:val="en-US"/>
+              </w:rPr>
+              <w:t xml:space="preserve"> ex 85</w:t>
+            </w:r>
+          </w:p>
+        </w:tc>
+        <w:tc>
+          <w:tcPr>
+            <w:tcW w:w="3119" w:type="dxa"/>
+          </w:tcPr>
+          <w:p>
+            <w:pPr>
+              <w:jc w:val="both"/>
+              <w:rPr>
+                <w:lang w:val="en-US"/>
+              </w:rPr>
+            </w:pPr>
+          </w:p>
+          <w:p>
+            <w:pPr>
+              <w:jc w:val="both"/>
+              <w:rPr>
+                <w:i/>
+                <w:iCs/>
+              </w:rPr>
+            </w:pPr>
+            <w:r>
+              <w:rPr>
+                <w:i/>
+                <w:iCs/>
+              </w:rPr>
+              <w:t>Czech Republic; Slovakia</w:t>
+            </w:r>
+          </w:p>
+          <w:p>
+            <w:pPr>
+              <w:jc w:val="both"/>
+              <w:rPr>
+                <w:lang w:val="en-US"/>
+              </w:rPr>
+            </w:pPr>
+            <w:r>
+              <w:rPr>
+                <w:i/>
+                <w:iCs/>
+              </w:rPr>
+              <w:t>Brazil</w:t>
+            </w:r>
+          </w:p>
+        </w:tc>
+      </w:tr>
+      <w:tr>
+        <w:tc>
+          <w:tcPr>
+            <w:tcW w:w="846" w:type="dxa"/>
+          </w:tcPr>
+          <w:p>
+            <w:pPr>
+              <w:jc w:val="both"/>
+              <w:rPr>
+                <w:lang w:val="en-US"/>
+              </w:rPr>
+            </w:pPr>
+          </w:p>
+        </w:tc>
+        <w:tc>
+          <w:tcPr>
+            <w:tcW w:w="2126" w:type="dxa"/>
+          </w:tcPr>
+          <w:p>
+            <w:pPr>
+              <w:jc w:val="both"/>
+            </w:pPr>
+            <w:r>
+              <w:t>950–989</w:t>
+            </w:r>
+          </w:p>
+          <w:p>
+            <w:pPr>
+              <w:jc w:val="both"/>
+              <w:rPr>
+                <w:i/>
+                <w:iCs/>
+                <w:lang w:val="en-US"/>
+              </w:rPr>
+            </w:pPr>
+            <w:r>
+              <w:rPr>
+                <w:lang w:val="en-US"/>
+              </w:rPr>
+              <w:t xml:space="preserve"> </w:t>
+            </w:r>
+            <w:r>
+              <w:rPr>
+                <w:i/>
+                <w:iCs/>
+                <w:lang w:val="en-US"/>
+              </w:rPr>
+              <w:t>ex 960</w:t>
+            </w:r>
+          </w:p>
+        </w:tc>
+        <w:tc>
+          <w:tcPr>
+            <w:tcW w:w="3119" w:type="dxa"/>
+          </w:tcPr>
+          <w:p>
+            <w:pPr>
+              <w:jc w:val="both"/>
+              <w:rPr>
+                <w:lang w:val="en-US"/>
+              </w:rPr>
+            </w:pPr>
+          </w:p>
+          <w:p>
+            <w:pPr>
+              <w:jc w:val="both"/>
+              <w:rPr>
+                <w:i/>
+                <w:iCs/>
+                <w:lang w:val="en-US"/>
+              </w:rPr>
+            </w:pPr>
+            <w:r>
+              <w:rPr>
+                <w:i/>
+                <w:iCs/>
+              </w:rPr>
+              <w:t>Greece</w:t>
+            </w:r>
+          </w:p>
+        </w:tc>
+      </w:tr>
+      <w:tr>
+        <w:tc>
+          <w:tcPr>
+            <w:tcW w:w="846" w:type="dxa"/>
+          </w:tcPr>
+          <w:p>
+            <w:pPr>
+              <w:jc w:val="both"/>
+              <w:rPr>
+                <w:lang w:val="en-US"/>
+              </w:rPr>
+            </w:pPr>
+          </w:p>
+        </w:tc>
+        <w:tc>
+          <w:tcPr>
+            <w:tcW w:w="2126" w:type="dxa"/>
+          </w:tcPr>
+          <w:p>
+            <w:pPr>
+              <w:jc w:val="both"/>
+            </w:pPr>
+            <w:r>
+              <w:t>9917–9989</w:t>
+            </w:r>
+          </w:p>
+          <w:p>
+            <w:pPr>
+              <w:jc w:val="both"/>
+              <w:rPr>
+                <w:i/>
+                <w:iCs/>
+                <w:lang w:val="en-US"/>
+              </w:rPr>
+            </w:pPr>
+            <w:r>
+              <w:rPr>
+                <w:i/>
+                <w:iCs/>
+                <w:lang w:val="en-US"/>
+              </w:rPr>
+              <w:t xml:space="preserve"> ex 9971</w:t>
+            </w:r>
+          </w:p>
+        </w:tc>
+        <w:tc>
+          <w:tcPr>
+            <w:tcW w:w="3119" w:type="dxa"/>
+          </w:tcPr>
+          <w:p>
+            <w:pPr>
+              <w:jc w:val="both"/>
+              <w:rPr>
+                <w:lang w:val="en-US"/>
+              </w:rPr>
+            </w:pPr>
+          </w:p>
+          <w:p>
+            <w:pPr>
+              <w:jc w:val="both"/>
+              <w:rPr>
+                <w:i/>
+                <w:iCs/>
+                <w:lang w:val="en-US"/>
+              </w:rPr>
+            </w:pPr>
+            <w:r>
+              <w:rPr>
+                <w:i/>
+                <w:iCs/>
+              </w:rPr>
+              <w:t>Singapore</w:t>
+            </w:r>
+          </w:p>
+        </w:tc>
+      </w:tr>
+      <w:tr>
+        <w:tc>
+          <w:tcPr>
+            <w:tcW w:w="846" w:type="dxa"/>
+          </w:tcPr>
+          <w:p>
+            <w:pPr>
+              <w:jc w:val="both"/>
+              <w:rPr>
+                <w:lang w:val="en-US"/>
+              </w:rPr>
+            </w:pPr>
+          </w:p>
+        </w:tc>
+        <w:tc>
+          <w:tcPr>
+            <w:tcW w:w="2126" w:type="dxa"/>
+          </w:tcPr>
+          <w:p>
+            <w:pPr>
+              <w:jc w:val="both"/>
+            </w:pPr>
+            <w:r>
+              <w:t>99901–99983</w:t>
+            </w:r>
+          </w:p>
+          <w:p>
+            <w:pPr>
+              <w:jc w:val="both"/>
+              <w:rPr>
+                <w:lang w:val="en-US"/>
+              </w:rPr>
+            </w:pPr>
+            <w:r>
+              <w:rPr>
+                <w:lang w:val="en-US"/>
+              </w:rPr>
+              <w:t xml:space="preserve"> ex </w:t>
+            </w:r>
+            <w:r>
+              <w:rPr>
+                <w:lang w:val="en-US"/>
+              </w:rPr>
+              <w:t>99921</w:t>
+            </w:r>
+          </w:p>
+        </w:tc>
+        <w:tc>
+          <w:tcPr>
+            <w:tcW w:w="3119" w:type="dxa"/>
+          </w:tcPr>
+          <w:p>
+            <w:pPr>
+              <w:jc w:val="both"/>
+              <w:rPr>
+                <w:lang w:val="en-US"/>
+              </w:rPr>
+            </w:pPr>
+          </w:p>
+          <w:p>
+            <w:pPr>
+              <w:jc w:val="both"/>
+              <w:rPr>
+                <w:i/>
+                <w:iCs/>
+                <w:lang w:val="en-US"/>
+              </w:rPr>
+            </w:pPr>
+            <w:r>
+              <w:rPr>
+                <w:i/>
+                <w:iCs/>
+                <w:lang w:val="en-US"/>
+              </w:rPr>
+              <w:t>Qatar</w:t>
+            </w:r>
+          </w:p>
+        </w:tc>
+      </w:tr>
+      <w:tr>
+        <w:tc>
+          <w:tcPr>
+            <w:tcW w:w="846" w:type="dxa"/>
+          </w:tcPr>
+          <w:p>
+            <w:pPr>
+              <w:jc w:val="both"/>
+              <w:rPr>
+                <w:lang w:val="en-US"/>
+              </w:rPr>
+            </w:pPr>
+            <w:r>
+              <w:rPr>
+                <w:lang w:val="en-US"/>
+              </w:rPr>
+              <w:t>979</w:t>
+            </w:r>
+          </w:p>
+        </w:tc>
+        <w:tc>
+          <w:tcPr>
+            <w:tcW w:w="2126" w:type="dxa"/>
+          </w:tcPr>
+          <w:p>
+            <w:pPr>
+              <w:jc w:val="both"/>
+              <w:rPr>
+                <w:lang w:val="en-US"/>
+              </w:rPr>
+            </w:pPr>
+            <w:r>
+              <w:rPr>
+                <w:lang w:val="en-US"/>
+              </w:rPr>
+              <w:t xml:space="preserve">8 </w:t>
+            </w:r>
+          </w:p>
+        </w:tc>
+        <w:tc>
+          <w:tcPr>
+            <w:tcW w:w="3119" w:type="dxa"/>
+          </w:tcPr>
+          <w:p>
+            <w:pPr>
+              <w:jc w:val="both"/>
+              <w:rPr>
+                <w:lang w:val="en-US"/>
+              </w:rPr>
+            </w:pPr>
+            <w:r>
+              <w:rPr>
+                <w:lang w:val="en-US"/>
+              </w:rPr>
+              <w:t>United States of America</w:t>
+            </w:r>
+          </w:p>
+        </w:tc>
+      </w:tr>
+      <w:tr>
+        <w:tc>
+          <w:tcPr>
+            <w:tcW w:w="846" w:type="dxa"/>
+          </w:tcPr>
+          <w:p>
+            <w:pPr>
+              <w:jc w:val="both"/>
+              <w:rPr>
+                <w:lang w:val="en-US"/>
+              </w:rPr>
+            </w:pPr>
+          </w:p>
+        </w:tc>
+        <w:tc>
+          <w:tcPr>
+            <w:tcW w:w="2126" w:type="dxa"/>
+          </w:tcPr>
+          <w:p>
+            <w:pPr>
+              <w:jc w:val="both"/>
+              <w:rPr>
+                <w:lang w:val="en-US"/>
+              </w:rPr>
+            </w:pPr>
+            <w:r>
+              <w:rPr>
+                <w:lang w:val="en-US"/>
+              </w:rPr>
+              <w:t>10</w:t>
+            </w:r>
+          </w:p>
+        </w:tc>
+        <w:tc>
+          <w:tcPr>
+            <w:tcW w:w="3119" w:type="dxa"/>
+          </w:tcPr>
+          <w:p>
+            <w:pPr>
+              <w:jc w:val="both"/>
+              <w:rPr>
+                <w:lang w:val="en-US"/>
+              </w:rPr>
+            </w:pPr>
+            <w:r>
+              <w:rPr>
+                <w:lang w:val="en-US"/>
+              </w:rPr>
+              <w:t>France</w:t>
+            </w:r>
+          </w:p>
+        </w:tc>
+      </w:tr>
+      <w:tr>
+        <w:tc>
+          <w:tcPr>
+            <w:tcW w:w="846" w:type="dxa"/>
+          </w:tcPr>
+          <w:p>
+            <w:pPr>
+              <w:jc w:val="both"/>
+              <w:rPr>
+                <w:lang w:val="en-US"/>
+              </w:rPr>
+            </w:pPr>
+          </w:p>
+        </w:tc>
+        <w:tc>
+          <w:tcPr>
+            <w:tcW w:w="2126" w:type="dxa"/>
+          </w:tcPr>
+          <w:p>
+            <w:pPr>
+              <w:jc w:val="both"/>
+              <w:rPr>
+                <w:lang w:val="en-US"/>
+              </w:rPr>
+            </w:pPr>
+            <w:r>
+              <w:rPr>
+                <w:lang w:val="en-US"/>
+              </w:rPr>
+              <w:t>11</w:t>
+            </w:r>
+          </w:p>
+        </w:tc>
+        <w:tc>
+          <w:tcPr>
+            <w:tcW w:w="3119" w:type="dxa"/>
+          </w:tcPr>
+          <w:p>
+            <w:pPr>
+              <w:jc w:val="both"/>
+              <w:rPr>
+                <w:lang w:val="en-US"/>
+              </w:rPr>
+            </w:pPr>
+            <w:r>
+              <w:t>Republic of Korea</w:t>
+            </w:r>
+          </w:p>
+        </w:tc>
+      </w:tr>
+      <w:tr>
+        <w:tc>
+          <w:tcPr>
+            <w:tcW w:w="846" w:type="dxa"/>
+          </w:tcPr>
+          <w:p>
+            <w:pPr>
+              <w:jc w:val="both"/>
+              <w:rPr>
+                <w:lang w:val="en-US"/>
+              </w:rPr>
+            </w:pPr>
+          </w:p>
+        </w:tc>
+        <w:tc>
+          <w:tcPr>
+            <w:tcW w:w="2126" w:type="dxa"/>
+          </w:tcPr>
+          <w:p>
+            <w:pPr>
+              <w:jc w:val="both"/>
+              <w:rPr>
+                <w:lang w:val="en-US"/>
+              </w:rPr>
+            </w:pPr>
+            <w:r>
+              <w:rPr>
+                <w:lang w:val="en-US"/>
+              </w:rPr>
+              <w:t>12</w:t>
+            </w:r>
+          </w:p>
+        </w:tc>
+        <w:tc>
+          <w:tcPr>
+            <w:tcW w:w="3119" w:type="dxa"/>
+          </w:tcPr>
+          <w:p>
+            <w:pPr>
+              <w:jc w:val="both"/>
+              <w:rPr>
+                <w:lang w:val="en-US"/>
+              </w:rPr>
+            </w:pPr>
+            <w:r>
+              <w:rPr>
+                <w:lang w:val="en-US"/>
+              </w:rPr>
+              <w:t>Italy</w:t>
+            </w:r>
+          </w:p>
+        </w:tc>
+      </w:tr>
+    </w:tbl>
+    <w:p>
+      <w:pPr>
+        <w:jc w:val="both"/>
+        <w:rPr>
+          <w:lang w:val="en-US"/>
+        </w:rPr>
+      </w:pPr>
+    </w:p>
+    <w:p>
+      <w:pPr>
+        <w:jc w:val="both"/>
+        <w:rPr>
+          <w:lang w:val="en-US"/>
+        </w:rPr>
+      </w:pPr>
+    </w:p>
+    <w:p>
+      <w:pPr>
+        <w:pStyle w:val="Paragraphedeliste"/>
+        <w:numPr>
+          <w:ilvl w:val="0"/>
+          <w:numId w:val="3"/>
+        </w:numPr>
+        <w:jc w:val="both"/>
+        <w:rPr>
+          <w:lang w:val="en-US"/>
+        </w:rPr>
+      </w:pPr>
+      <w:r>
+        <w:rPr>
+          <w:b/>
+          <w:bCs/>
+          <w:i/>
+          <w:iCs/>
+          <w:lang w:val="en-US"/>
+        </w:rPr>
+        <w:t>Registrant element</w:t>
+      </w:r>
+      <w:r>
+        <w:rPr>
+          <w:lang w:val="en-US"/>
+        </w:rPr>
+        <w:t xml:space="preserve"> - this identifies the particular </w:t>
+      </w:r>
+      <w:r>
+        <w:rPr>
+          <w:u w:val="single"/>
+          <w:lang w:val="en-US"/>
+        </w:rPr>
+        <w:t>publisher</w:t>
+      </w:r>
+      <w:r>
+        <w:rPr>
+          <w:lang w:val="en-US"/>
+        </w:rPr>
+        <w:t xml:space="preserve"> or imprint. </w:t>
+      </w:r>
+    </w:p>
+    <w:p>
+      <w:pPr>
+        <w:pStyle w:val="Paragraphedeliste"/>
+        <w:numPr>
+          <w:ilvl w:val="1"/>
+          <w:numId w:val="3"/>
+        </w:numPr>
+        <w:jc w:val="both"/>
+        <w:rPr>
+          <w:lang w:val="en-US"/>
+        </w:rPr>
+      </w:pPr>
+      <w:r>
+        <w:rPr>
+          <w:lang w:val="en-US"/>
+        </w:rPr>
+        <w:t>This may be up to 7 digits in length</w:t>
+      </w:r>
+    </w:p>
+    <w:p>
+      <w:pPr>
+        <w:jc w:val="both"/>
+        <w:rPr>
+          <w:lang w:val="en-US"/>
+        </w:rPr>
+      </w:pPr>
+    </w:p>
+    <w:p>
+      <w:pPr>
+        <w:pStyle w:val="Paragraphedeliste"/>
+        <w:numPr>
+          <w:ilvl w:val="0"/>
+          <w:numId w:val="3"/>
+        </w:numPr>
+        <w:jc w:val="both"/>
+        <w:rPr>
+          <w:lang w:val="en-US"/>
+        </w:rPr>
+      </w:pPr>
+      <w:r>
+        <w:rPr>
+          <w:b/>
+          <w:bCs/>
+          <w:i/>
+          <w:iCs/>
+          <w:lang w:val="en-US"/>
+        </w:rPr>
+        <w:t>Publication element</w:t>
+      </w:r>
+      <w:r>
+        <w:rPr>
+          <w:lang w:val="en-US"/>
+        </w:rPr>
+        <w:t xml:space="preserve"> – this identifies the particular </w:t>
+      </w:r>
+      <w:r>
+        <w:rPr>
+          <w:u w:val="single"/>
+          <w:lang w:val="en-US"/>
+        </w:rPr>
+        <w:t>edition</w:t>
+      </w:r>
+      <w:r>
+        <w:rPr>
+          <w:lang w:val="en-US"/>
+        </w:rPr>
+        <w:t xml:space="preserve"> and format of a specific title. </w:t>
+      </w:r>
+    </w:p>
+    <w:p>
+      <w:pPr>
+        <w:pStyle w:val="Paragraphedeliste"/>
+        <w:numPr>
+          <w:ilvl w:val="1"/>
+          <w:numId w:val="3"/>
+        </w:numPr>
+        <w:jc w:val="both"/>
+        <w:rPr>
+          <w:lang w:val="en-US"/>
+        </w:rPr>
+      </w:pPr>
+      <w:r>
+        <w:rPr>
+          <w:lang w:val="en-US"/>
+        </w:rPr>
+        <w:t>This may be up to 6 digits in length</w:t>
+      </w:r>
+    </w:p>
+    <w:p>
+      <w:pPr>
+        <w:jc w:val="both"/>
+        <w:rPr>
+          <w:lang w:val="en-US"/>
+        </w:rPr>
+      </w:pPr>
+    </w:p>
+    <w:p>
+      <w:pPr>
+        <w:pStyle w:val="Paragraphedeliste"/>
+        <w:numPr>
+          <w:ilvl w:val="0"/>
+          <w:numId w:val="3"/>
+        </w:numPr>
+        <w:jc w:val="both"/>
+        <w:rPr>
+          <w:lang w:val="en-US"/>
+        </w:rPr>
+      </w:pPr>
+      <w:r>
+        <w:rPr>
+          <w:b/>
+          <w:bCs/>
+          <w:i/>
+          <w:iCs/>
+          <w:lang w:val="en-US"/>
+        </w:rPr>
+        <w:t>Check digit</w:t>
+      </w:r>
+      <w:r>
+        <w:rPr>
+          <w:lang w:val="en-US"/>
+        </w:rPr>
+        <w:t xml:space="preserve"> – this is always the final single digit that mathematically validates the rest of the number. It is calculated using a Modulus 10 system with alternate weights of 1 and 3.</w:t>
+      </w:r>
+    </w:p>
+    <w:p>
+      <w:pPr>
+        <w:pStyle w:val="Paragraphedeliste"/>
+        <w:jc w:val="both"/>
+        <w:rPr>
+          <w:lang w:val="en-US"/>
+        </w:rPr>
+      </w:pPr>
+    </w:p>
+    <w:p>
+      <w:pPr>
+        <w:pStyle w:val="Paragraphedeliste"/>
+        <w:numPr>
+          <w:ilvl w:val="1"/>
+          <w:numId w:val="3"/>
+        </w:numPr>
+        <w:jc w:val="both"/>
+        <w:rPr>
+          <w:lang w:val="en-US"/>
+        </w:rPr>
+      </w:pPr>
+      <w:r>
+        <w:rPr>
+          <w:lang w:val="en-US"/>
+        </w:rPr>
+        <w:t xml:space="preserve">For a 10 digits ISBN : </w:t>
+      </w:r>
+    </w:p>
+    <w:p>
+      <w:pPr>
+        <w:pStyle w:val="Paragraphedeliste"/>
+        <w:ind w:left="1440" w:firstLine="684"/>
+        <w:jc w:val="both"/>
+        <w:rPr>
+          <w:lang w:val="en-US"/>
+        </w:rPr>
+      </w:pPr>
+      <w:r>
+        <w:rPr>
+          <w:lang w:val="en-US"/>
+        </w:rPr>
+        <w:drawing>
+          <wp:inline distT="0" distB="0" distL="0" distR="0" wp14:anchorId="0EF5E575" wp14:editId="64F3B0DC">
+            <wp:extent cx="4789419" cy="252518"/>
+            <wp:effectExtent l="0" t="0" r="0" b="0"/>
+            <wp:docPr id="28" name="Image 28"/>
+            <wp:cNvGraphicFramePr>
+              <a:graphicFrameLocks xmlns:a="http://schemas.openxmlformats.org/drawingml/2006/main" noChangeAspect="1"/>
+            </wp:cNvGraphicFramePr>
+            <a:graphic xmlns:a="http://schemas.openxmlformats.org/drawingml/2006/main">
+              <a:graphicData uri="http://schemas.openxmlformats.org/drawingml/2006/picture">
+                <pic:pic xmlns:pic="http://schemas.openxmlformats.org/drawingml/2006/picture">
+                  <pic:nvPicPr>
+                    <pic:cNvPr id="1" name=""/>
+                    <pic:cNvPicPr/>
+                  </pic:nvPicPr>
+                  <pic:blipFill>
+                    <a:blip r:embed="rId39"/>
+                    <a:stretch>
+                      <a:fillRect/>
+                    </a:stretch>
+                  </pic:blipFill>
+                  <pic:spPr>
+                    <a:xfrm>
+                      <a:off x="0" y="0"/>
+                      <a:ext cx="5275286" cy="278135"/>
+                    </a:xfrm>
+                    <a:prstGeom prst="rect">
+                      <a:avLst/>
+                    </a:prstGeom>
+                  </pic:spPr>
+                </pic:pic>
+              </a:graphicData>
+            </a:graphic>
+          </wp:inline>
+        </w:drawing>
+      </w:r>
+    </w:p>
+    <w:p>
+      <w:pPr>
+        <w:pStyle w:val="Paragraphedeliste"/>
+        <w:ind w:left="1440" w:firstLine="684"/>
+        <w:jc w:val="both"/>
+        <w:rPr>
+          <w:lang w:val="en-US"/>
+        </w:rPr>
+      </w:pPr>
+    </w:p>
+    <w:p>
+      <w:pPr>
+        <w:pStyle w:val="Paragraphedeliste"/>
+        <w:numPr>
+          <w:ilvl w:val="1"/>
+          <w:numId w:val="3"/>
+        </w:numPr>
+        <w:rPr>
+          <w:lang w:val="en-US"/>
+        </w:rPr>
+      </w:pPr>
+      <w:r>
+        <w:rPr>
+          <w:lang w:val="en-US"/>
+        </w:rPr>
+        <w:lastRenderedPageBreak/>
+        <w:t>For a 13 digts ISBN:</w:t>
+      </w:r>
+    </w:p>
+    <w:p>
+      <w:pPr>
+        <w:pStyle w:val="Paragraphedeliste"/>
+        <w:ind w:left="2124"/>
+        <w:rPr>
+          <w:lang w:val="en-US"/>
+        </w:rPr>
+      </w:pPr>
+      <w:r>
+        <w:rPr>
+          <w:lang w:val="en-US"/>
+        </w:rPr>
+        <w:drawing>
+          <wp:inline distT="0" distB="0" distL="0" distR="0" wp14:anchorId="5EDA9184" wp14:editId="58E929DA">
+            <wp:extent cx="5015653" cy="212303"/>
+            <wp:effectExtent l="0" t="0" r="0" b="0"/>
+            <wp:docPr id="29" name="Image 29"/>
+            <wp:cNvGraphicFramePr>
+              <a:graphicFrameLocks xmlns:a="http://schemas.openxmlformats.org/drawingml/2006/main" noChangeAspect="1"/>
+            </wp:cNvGraphicFramePr>
+            <a:graphic xmlns:a="http://schemas.openxmlformats.org/drawingml/2006/main">
+              <a:graphicData uri="http://schemas.openxmlformats.org/drawingml/2006/picture">
+                <pic:pic xmlns:pic="http://schemas.openxmlformats.org/drawingml/2006/picture">
+                  <pic:nvPicPr>
+                    <pic:cNvPr id="1" name=""/>
+                    <pic:cNvPicPr/>
+                  </pic:nvPicPr>
+                  <pic:blipFill>
+                    <a:blip r:embed="rId40"/>
+                    <a:stretch>
+                      <a:fillRect/>
+                    </a:stretch>
+                  </pic:blipFill>
+                  <pic:spPr>
+                    <a:xfrm>
+                      <a:off x="0" y="0"/>
+                      <a:ext cx="5458640" cy="231054"/>
+                    </a:xfrm>
+                    <a:prstGeom prst="rect">
+                      <a:avLst/>
+                    </a:prstGeom>
+                  </pic:spPr>
+                </pic:pic>
+              </a:graphicData>
+            </a:graphic>
+          </wp:inline>
+        </w:drawing>
+      </w:r>
+      <w:r>
+        <w:rPr>
+          <w:lang w:val="en-US"/>
+        </w:rPr>
+        <w:t xml:space="preserve"> </w:t>
+      </w:r>
+    </w:p>
+    <w:p>
+      <w:pPr>
+        <w:rPr>
+          <w:lang w:val="en-US"/>
+        </w:rPr>
+      </w:pPr>
+    </w:p>
+    <w:p>
+      <w:pPr>
+        <w:pStyle w:val="Titre2"/>
+        <w:rPr>
+          <w:lang w:val="en-US"/>
+        </w:rPr>
+      </w:pPr>
+      <w:r>
+        <w:rPr>
+          <w:lang w:val="en-US"/>
+        </w:rPr>
+        <w:t>Errors in usage</w:t>
+      </w:r>
+    </w:p>
+    <w:p>
+      <w:pPr>
+        <w:jc w:val="both"/>
+        <w:rPr>
+          <w:lang w:val="en-US"/>
+        </w:rPr>
+      </w:pPr>
+      <w:r>
+        <w:rPr>
+          <w:lang w:val="en-US"/>
+        </w:rPr>
+        <w:t>Publishers and libraries have varied policies about the use of the ISBN check digit. Publishers sometimes fail to check the correspondence of a book title and its ISBN before publishing it; that failure causes book identification problems for libraries, booksellers, and readers.</w:t>
+      </w:r>
+    </w:p>
+    <w:p>
+      <w:pPr>
+        <w:ind w:firstLine="708"/>
+        <w:jc w:val="both"/>
+        <w:rPr>
+          <w:lang w:val="en-US"/>
+        </w:rPr>
+      </w:pPr>
+      <w:r>
+        <w:rPr>
+          <w:lang w:val="en-US"/>
+        </w:rPr>
+        <w:t>For example, ISBN 0-590-76484-5 is shared by two books</w:t>
+      </w:r>
+      <w:r>
+        <w:rPr>
+          <w:lang w:val="en-US"/>
+        </w:rPr>
+        <w:t xml:space="preserve"> :</w:t>
+      </w:r>
+    </w:p>
+    <w:p>
+      <w:pPr>
+        <w:pStyle w:val="Paragraphedeliste"/>
+        <w:numPr>
+          <w:ilvl w:val="0"/>
+          <w:numId w:val="3"/>
+        </w:numPr>
+        <w:ind w:left="1276" w:hanging="283"/>
+        <w:jc w:val="both"/>
+        <w:rPr>
+          <w:lang w:val="en-US"/>
+        </w:rPr>
+      </w:pPr>
+      <w:r>
+        <w:rPr>
+          <w:lang w:val="en-US"/>
+        </w:rPr>
+        <w:t xml:space="preserve">Ninja gaiden®: a novel based on the best-selling game by Tecmo (1990) </w:t>
+      </w:r>
+    </w:p>
+    <w:p>
+      <w:pPr>
+        <w:pStyle w:val="Paragraphedeliste"/>
+        <w:numPr>
+          <w:ilvl w:val="0"/>
+          <w:numId w:val="3"/>
+        </w:numPr>
+        <w:ind w:left="1276" w:hanging="283"/>
+        <w:jc w:val="both"/>
+        <w:rPr>
+          <w:lang w:val="en-US"/>
+        </w:rPr>
+      </w:pPr>
+      <w:r>
+        <w:rPr>
+          <w:lang w:val="en-US"/>
+        </w:rPr>
+        <w:t>and Wacky laws (1997), both published by Scholastic.</w:t>
+      </w:r>
+    </w:p>
+    <w:p>
+      <w:pPr>
+        <w:jc w:val="both"/>
+        <w:rPr>
+          <w:lang w:val="en-US"/>
+        </w:rPr>
+      </w:pPr>
+    </w:p>
+    <w:p>
+      <w:pPr>
+        <w:jc w:val="both"/>
+        <w:rPr>
+          <w:lang w:val="en-US"/>
+        </w:rPr>
+      </w:pPr>
+      <w:r>
+        <w:rPr>
+          <w:lang w:val="en-US"/>
+        </w:rPr>
+        <w:t xml:space="preserve">The </w:t>
+      </w:r>
+      <w:r>
+        <w:rPr>
+          <w:b/>
+          <w:bCs/>
+          <w:i/>
+          <w:iCs/>
+          <w:lang w:val="en-US"/>
+        </w:rPr>
+        <w:t>Library of Congress catalogue</w:t>
+      </w:r>
+      <w:r>
+        <w:rPr>
+          <w:lang w:val="en-US"/>
+        </w:rPr>
+        <w:t xml:space="preserve"> contains books published with invalid ISBNs, which it usually tags with the phrase "Cancelled ISBN". </w:t>
+      </w:r>
+    </w:p>
+    <w:p>
+      <w:pPr>
+        <w:jc w:val="both"/>
+        <w:rPr>
+          <w:lang w:val="en-US"/>
+        </w:rPr>
+      </w:pPr>
+      <w:r>
+        <w:rPr>
+          <w:lang w:val="en-US"/>
+        </w:rPr>
+        <w:t xml:space="preserve">However, book-ordering systems such as Amazon.com will not search for a book if an invalid ISBN is entered to its search engine. </w:t>
+      </w:r>
       <w:r>
         <w:rPr>
           <w:lang w:val="en-US"/>
@@ -7196,6 +9770,37 @@
       <w:color w:val="2F5496" w:themeColor="accent1" w:themeShade="BF"/>
     </w:rPr>
   </w:style>
+  <w:style w:type="character" w:styleId="Lienhypertexte">
+    <w:name w:val="Hyperlink"/>
+    <w:basedOn w:val="Policepardfaut"/>
+    <w:uiPriority w:val="99"/>
+    <w:semiHidden/>
+    <w:unhideWhenUsed/>
+    <w:rsid w:val="00754445"/>
+    <w:rPr>
+      <w:color w:val="0000FF"/>
+      <w:u w:val="single"/>
+    </w:rPr>
+  </w:style>
+  <w:style w:type="table" w:styleId="Grilledutableau">
+    <w:name w:val="Table Grid"/>
+    <w:basedOn w:val="TableauNormal"/>
+    <w:uiPriority w:val="39"/>
+    <w:rsid w:val="00A16C74"/>
+    <w:pPr>
+      <w:spacing w:after="0" w:line="240" w:lineRule="auto"/>
+    </w:pPr>
+    <w:tblPr>
+      <w:tblBorders>
+        <w:top w:val="single" w:sz="4" w:space="0" w:color="auto"/>
+        <w:left w:val="single" w:sz="4" w:space="0" w:color="auto"/>
+        <w:bottom w:val="single" w:sz="4" w:space="0" w:color="auto"/>
+        <w:right w:val="single" w:sz="4" w:space="0" w:color="auto"/>
+        <w:insideH w:val="single" w:sz="4" w:space="0" w:color="auto"/>
+        <w:insideV w:val="single" w:sz="4" w:space="0" w:color="auto"/>
+      </w:tblBorders>
+    </w:tblPr>
+  </w:style>
 </w:styles>
 </file>
 

</xml_diff>

<commit_message>
Concatenation with GoodBooks Scrapping
</commit_message>
<xml_diff>
--- a/datasets/BookCrossingScrapped_AnalysisAndCleaning.docx
+++ b/datasets/BookCrossingScrapped_AnalysisAndCleaning.docx
@@ -4039,43 +4039,28 @@
         <w:rPr>
           <w:lang w:val="en-US"/>
         </w:rPr>
-        <w:t>Duplicates</w:t>
-      </w:r>
-    </w:p>
-    <w:p>
-      <w:pPr>
-        <w:rPr>
-          <w:lang w:val="en-US"/>
-        </w:rPr>
-      </w:pPr>
-    </w:p>
-    <w:p>
-      <w:pPr>
-        <w:pStyle w:val="Titre2"/>
-        <w:rPr>
-          <w:lang w:val="en-US"/>
-        </w:rPr>
-      </w:pPr>
-      <w:r>
-        <w:rPr>
-          <w:lang w:val="en-US"/>
-        </w:rPr>
-        <w:t xml:space="preserve">Cleaning </w:t>
-      </w:r>
-    </w:p>
-    <w:p>
-      <w:pPr>
-        <w:rPr>
-          <w:lang w:val="en-US"/>
-        </w:rPr>
-      </w:pPr>
-    </w:p>
-    <w:p>
-      <w:pPr>
-        <w:rPr>
-          <w:lang w:val="en-US"/>
-        </w:rPr>
-      </w:pPr>
+        <w:t>Cleaning of ISBN</w:t>
+      </w:r>
+    </w:p>
+    <w:p>
+      <w:pPr>
+        <w:rPr>
+          <w:lang w:val="en-US"/>
+        </w:rPr>
+      </w:pPr>
+    </w:p>
+    <w:p>
+      <w:pPr>
+        <w:rPr>
+          <w:lang w:val="en-US"/>
+        </w:rPr>
+      </w:pPr>
+      <w:r>
+        <w:rPr>
+          <w:lang w:val="en-US"/>
+        </w:rPr>
+        <w:t xml:space="preserve">Some ISBN are written with "\n" before and after ISBN =&gt; </w:t>
+      </w:r>
       <w:r>
         <w:rPr>
           <w:b/>
@@ -4085,8 +4070,83 @@
           <w:color w:val="FF0000"/>
           <w:lang w:val="en-US"/>
         </w:rPr>
-        <w:t xml:space="preserve">Duplicates </w:t>
-      </w:r>
+        <w:t>"\n"</w:t>
+      </w:r>
+      <w:r>
+        <w:rPr>
+          <w:color w:val="FF0000"/>
+          <w:lang w:val="en-US"/>
+        </w:rPr>
+        <w:t xml:space="preserve"> </w:t>
+      </w:r>
+      <w:r>
+        <w:rPr>
+          <w:lang w:val="en-US"/>
+        </w:rPr>
+        <w:t>removed</w:t>
+      </w:r>
+      <w:r>
+        <w:rPr>
+          <w:lang w:val="en-US"/>
+        </w:rPr>
+        <w:br w:type="page"/>
+      </w:r>
+    </w:p>
+    <w:p>
+      <w:pPr>
+        <w:rPr>
+          <w:lang w:val="en-US"/>
+        </w:rPr>
+      </w:pPr>
+    </w:p>
+    <w:p>
+      <w:pPr>
+        <w:pStyle w:val="Titre1"/>
+        <w:rPr>
+          <w:lang w:val="en-US"/>
+        </w:rPr>
+      </w:pPr>
+      <w:r>
+        <w:rPr>
+          <w:lang w:val="en-US"/>
+        </w:rPr>
+        <w:t>Duplicates</w:t>
+      </w:r>
+    </w:p>
+    <w:p>
+      <w:pPr>
+        <w:rPr>
+          <w:lang w:val="en-US"/>
+        </w:rPr>
+      </w:pPr>
+    </w:p>
+    <w:p>
+      <w:pPr>
+        <w:pStyle w:val="Titre2"/>
+        <w:rPr>
+          <w:lang w:val="en-US"/>
+        </w:rPr>
+      </w:pPr>
+      <w:r>
+        <w:rPr>
+          <w:lang w:val="en-US"/>
+        </w:rPr>
+        <w:t xml:space="preserve">Cleaning </w:t>
+      </w:r>
+    </w:p>
+    <w:p>
+      <w:pPr>
+        <w:rPr>
+          <w:lang w:val="en-US"/>
+        </w:rPr>
+      </w:pPr>
+    </w:p>
+    <w:p>
+      <w:pPr>
+        <w:rPr>
+          <w:lang w:val="en-US"/>
+        </w:rPr>
+      </w:pPr>
       <w:r>
         <w:rPr>
           <w:b/>
@@ -4096,6 +4156,17 @@
           <w:color w:val="FF0000"/>
           <w:lang w:val="en-US"/>
         </w:rPr>
+        <w:t xml:space="preserve">Duplicates </w:t>
+      </w:r>
+      <w:r>
+        <w:rPr>
+          <w:b/>
+          <w:bCs/>
+          <w:i/>
+          <w:iCs/>
+          <w:color w:val="FF0000"/>
+          <w:lang w:val="en-US"/>
+        </w:rPr>
         <w:t>have been removed</w:t>
       </w:r>
       <w:r>
@@ -4309,7 +4380,29 @@
           <w:color w:val="FF0000"/>
           <w:lang w:val="en-US"/>
         </w:rPr>
-        <w:t>"Books_Duplicates.csv"</w:t>
+        <w:t>"</w:t>
+      </w:r>
+      <w:r>
+        <w:rPr>
+          <w:b/>
+          <w:bCs/>
+          <w:i/>
+          <w:iCs/>
+          <w:color w:val="FF0000"/>
+          <w:lang w:val="en-US"/>
+        </w:rPr>
+        <w:t>Books_Duplicates_BookCrossing.csv</w:t>
+      </w:r>
+      <w:r>
+        <w:rPr>
+          <w:b/>
+          <w:bCs/>
+          <w:i/>
+          <w:iCs/>
+          <w:color w:val="FF0000"/>
+          <w:lang w:val="en-US"/>
+        </w:rPr>
+        <w:t>"</w:t>
       </w:r>
     </w:p>
     <w:p>
@@ -6345,13 +6438,7 @@
         <w:rPr>
           <w:lang w:val="en-US"/>
         </w:rPr>
-        <w:t xml:space="preserve"> as international standard ISO 2108</w:t>
-      </w:r>
-      <w:r>
-        <w:rPr>
-          <w:lang w:val="en-US"/>
-        </w:rPr>
-        <w:t>.</w:t>
+        <w:t xml:space="preserve"> as international standard ISO 2108.</w:t>
       </w:r>
     </w:p>
     <w:p>
@@ -6888,6 +6975,7 @@
       </w:pPr>
       <w:r>
         <w:rPr>
+          <w:noProof/>
           <w:lang w:val="en-US"/>
         </w:rPr>
         <w:drawing>
@@ -6950,23 +7038,7 @@
           <w:iCs/>
           <w:lang w:val="en-US"/>
         </w:rPr>
-        <w:t>Remark : T</w:t>
-      </w:r>
-      <w:r>
-        <w:rPr>
-          <w:i/>
-          <w:iCs/>
-          <w:lang w:val="en-US"/>
-        </w:rPr>
-        <w:t>hey may have a separate barcode encoding five digits called an EAN-5 for the currency and the recommended retail price</w:t>
-      </w:r>
-      <w:r>
-        <w:rPr>
-          <w:i/>
-          <w:iCs/>
-          <w:lang w:val="en-US"/>
-        </w:rPr>
-        <w:t xml:space="preserve">. </w:t>
+        <w:t xml:space="preserve">Remark : They may have a separate barcode encoding five digits called an EAN-5 for the currency and the recommended retail price. </w:t>
       </w:r>
     </w:p>
     <w:p>
@@ -6979,6 +7051,7 @@
       </w:pPr>
       <w:r>
         <w:rPr>
+          <w:noProof/>
           <w:lang w:val="en-US"/>
         </w:rPr>
         <w:drawing>
@@ -7069,6 +7142,7 @@
       </w:r>
       <w:r>
         <w:rPr>
+          <w:noProof/>
           <w:lang w:val="en-US"/>
         </w:rPr>
         <w:drawing>
@@ -8549,6 +8623,7 @@
       </w:pPr>
       <w:r>
         <w:rPr>
+          <w:noProof/>
           <w:lang w:val="en-US"/>
         </w:rPr>
         <w:drawing>
@@ -8627,6 +8702,7 @@
       </w:pPr>
       <w:r>
         <w:rPr>
+          <w:noProof/>
           <w:lang w:val="en-US"/>
         </w:rPr>
         <w:drawing>

</xml_diff>

<commit_message>
merged Book Crossing and Good Books data base cleaning finished
</commit_message>
<xml_diff>
--- a/datasets/BookCrossingScrapped_AnalysisAndCleaning.docx
+++ b/datasets/BookCrossingScrapped_AnalysisAndCleaning.docx
@@ -6259,6 +6259,142 @@
     </w:p>
     <w:p>
       <w:pPr>
+        <w:rPr>
+          <w:lang w:val="en-US"/>
+        </w:rPr>
+      </w:pPr>
+    </w:p>
+    <w:p>
+      <w:pPr>
+        <w:rPr>
+          <w:lang w:val="en-US"/>
+        </w:rPr>
+      </w:pPr>
+      <w:r>
+        <w:rPr>
+          <w:lang w:val="en-US"/>
+        </w:rPr>
+        <w:br w:type="page"/>
+      </w:r>
+    </w:p>
+    <w:p>
+      <w:pPr>
+        <w:rPr>
+          <w:lang w:val="en-US"/>
+        </w:rPr>
+      </w:pPr>
+    </w:p>
+    <w:p>
+      <w:pPr>
+        <w:pStyle w:val="Titre1"/>
+        <w:rPr>
+          <w:lang w:val="en-US"/>
+        </w:rPr>
+      </w:pPr>
+      <w:r>
+        <w:rPr>
+          <w:lang w:val="en-US"/>
+        </w:rPr>
+        <w:t>Cleaning ISBN_13</w:t>
+      </w:r>
+    </w:p>
+    <w:p>
+      <w:pPr>
+        <w:rPr>
+          <w:lang w:val="en-US"/>
+        </w:rPr>
+      </w:pPr>
+    </w:p>
+    <w:p>
+      <w:pPr>
+        <w:rPr>
+          <w:lang w:val="en-US"/>
+        </w:rPr>
+      </w:pPr>
+      <w:r>
+        <w:rPr>
+          <w:lang w:val="en-US"/>
+        </w:rPr>
+        <w:t xml:space="preserve">The first scrapped file has been saved through excel, which transform all the isbn_13 in string </w:t>
+      </w:r>
+      <w:r>
+        <w:rPr>
+          <w:lang w:val="en-US"/>
+        </w:rPr>
+        <w:t>ending with '</w:t>
+      </w:r>
+      <w:r>
+        <w:rPr>
+          <w:lang w:val="en-US"/>
+        </w:rPr>
+        <w:t>+12'</w:t>
+      </w:r>
+      <w:r>
+        <w:rPr>
+          <w:lang w:val="en-US"/>
+        </w:rPr>
+        <w:t xml:space="preserve"> or '+11'</w:t>
+      </w:r>
+      <w:r>
+        <w:rPr>
+          <w:lang w:val="en-US"/>
+        </w:rPr>
+        <w:t>.</w:t>
+      </w:r>
+    </w:p>
+    <w:p>
+      <w:pPr>
+        <w:pStyle w:val="Paragraphedeliste"/>
+        <w:numPr>
+          <w:ilvl w:val="0"/>
+          <w:numId w:val="1"/>
+        </w:numPr>
+        <w:rPr>
+          <w:lang w:val="en-US"/>
+        </w:rPr>
+      </w:pPr>
+      <w:r>
+        <w:rPr>
+          <w:lang w:val="en-US"/>
+        </w:rPr>
+        <w:t>The isbn_13 value is then lost.</w:t>
+      </w:r>
+    </w:p>
+    <w:p>
+      <w:pPr>
+        <w:pStyle w:val="Paragraphedeliste"/>
+        <w:rPr>
+          <w:lang w:val="en-US"/>
+        </w:rPr>
+      </w:pPr>
+      <w:r>
+        <w:rPr>
+          <w:lang w:val="en-US"/>
+        </w:rPr>
+        <w:t xml:space="preserve">For thoses books, the </w:t>
+      </w:r>
+      <w:r>
+        <w:rPr>
+          <w:b/>
+          <w:bCs/>
+          <w:i/>
+          <w:iCs/>
+          <w:color w:val="FF0000"/>
+          <w:lang w:val="en-US"/>
+        </w:rPr>
+        <w:t>isbn_13 has been removed to 0.0</w:t>
+      </w:r>
+    </w:p>
+    <w:p>
+      <w:pPr>
+        <w:rPr>
+          <w:lang w:val="en-US"/>
+        </w:rPr>
+      </w:pPr>
+    </w:p>
+    <w:p>
+      <w:pPr>
+        <w:ind w:left="360"/>
         <w:rPr>
           <w:lang w:val="en-US"/>
         </w:rPr>

</xml_diff>